<commit_message>
Finished report on optimization 2 lab
</commit_message>
<xml_diff>
--- a/6 Семестр/Оптимизация/Лаб.2 Вар.23 БИВТ-20-1 Смирнов-1.docx.docx
+++ b/6 Семестр/Оптимизация/Лаб.2 Вар.23 БИВТ-20-1 Смирнов-1.docx.docx
@@ -1,6 +1,6 @@
 
 <file path=word/document.xml><?xml version="1.0" encoding="utf-8"?>
-<w:document xmlns:wpc="http://schemas.microsoft.com/office/word/2010/wordprocessingCanvas" xmlns:cx="http://schemas.microsoft.com/office/drawing/2014/chartex" xmlns:mc="http://schemas.openxmlformats.org/markup-compatibility/2006" xmlns:o="urn:schemas-microsoft-com:office:office" xmlns:r="http://schemas.openxmlformats.org/officeDocument/2006/relationships" xmlns:m="http://schemas.openxmlformats.org/officeDocument/2006/math" xmlns:v="urn:schemas-microsoft-com:vml" xmlns:wp14="http://schemas.microsoft.com/office/word/2010/wordprocessingDrawing" xmlns:wp="http://schemas.openxmlformats.org/drawingml/2006/wordprocessingDrawing" xmlns:w10="urn:schemas-microsoft-com:office:word" xmlns:w="http://schemas.openxmlformats.org/wordprocessingml/2006/main" xmlns:w14="http://schemas.microsoft.com/office/word/2010/wordml" xmlns:w15="http://schemas.microsoft.com/office/word/2012/wordml" xmlns:w16se="http://schemas.microsoft.com/office/word/2015/wordml/symex" xmlns:wpg="http://schemas.microsoft.com/office/word/2010/wordprocessingGroup" xmlns:wpi="http://schemas.microsoft.com/office/word/2010/wordprocessingInk" xmlns:wne="http://schemas.microsoft.com/office/word/2006/wordml" xmlns:wps="http://schemas.microsoft.com/office/word/2010/wordprocessingShape" mc:Ignorable="w14 w15 w16se wp14">
+<w:document xmlns:wpc="http://schemas.microsoft.com/office/word/2010/wordprocessingCanvas" xmlns:cx="http://schemas.microsoft.com/office/drawing/2014/chartex" xmlns:cx1="http://schemas.microsoft.com/office/drawing/2015/9/8/chartex" xmlns:cx2="http://schemas.microsoft.com/office/drawing/2015/10/21/chartex" xmlns:cx3="http://schemas.microsoft.com/office/drawing/2016/5/9/chartex" xmlns:cx4="http://schemas.microsoft.com/office/drawing/2016/5/10/chartex" xmlns:cx5="http://schemas.microsoft.com/office/drawing/2016/5/11/chartex" xmlns:cx6="http://schemas.microsoft.com/office/drawing/2016/5/12/chartex" xmlns:cx7="http://schemas.microsoft.com/office/drawing/2016/5/13/chartex" xmlns:cx8="http://schemas.microsoft.com/office/drawing/2016/5/14/chartex" xmlns:mc="http://schemas.openxmlformats.org/markup-compatibility/2006" xmlns:aink="http://schemas.microsoft.com/office/drawing/2016/ink" xmlns:am3d="http://schemas.microsoft.com/office/drawing/2017/model3d" xmlns:o="urn:schemas-microsoft-com:office:office" xmlns:oel="http://schemas.microsoft.com/office/2019/extlst" xmlns:r="http://schemas.openxmlformats.org/officeDocument/2006/relationships" xmlns:m="http://schemas.openxmlformats.org/officeDocument/2006/math" xmlns:v="urn:schemas-microsoft-com:vml" xmlns:wp14="http://schemas.microsoft.com/office/word/2010/wordprocessingDrawing" xmlns:wp="http://schemas.openxmlformats.org/drawingml/2006/wordprocessingDrawing" xmlns:w10="urn:schemas-microsoft-com:office:word" xmlns:w="http://schemas.openxmlformats.org/wordprocessingml/2006/main" xmlns:w14="http://schemas.microsoft.com/office/word/2010/wordml" xmlns:w15="http://schemas.microsoft.com/office/word/2012/wordml" xmlns:w16cex="http://schemas.microsoft.com/office/word/2018/wordml/cex" xmlns:w16cid="http://schemas.microsoft.com/office/word/2016/wordml/cid" xmlns:w16="http://schemas.microsoft.com/office/word/2018/wordml" xmlns:w16sdtdh="http://schemas.microsoft.com/office/word/2020/wordml/sdtdatahash" xmlns:w16se="http://schemas.microsoft.com/office/word/2015/wordml/symex" xmlns:wpg="http://schemas.microsoft.com/office/word/2010/wordprocessingGroup" xmlns:wpi="http://schemas.microsoft.com/office/word/2010/wordprocessingInk" xmlns:wne="http://schemas.microsoft.com/office/word/2006/wordml" xmlns:wps="http://schemas.microsoft.com/office/word/2010/wordprocessingShape" mc:Ignorable="w14 w15 w16se w16cid w16 w16cex w16sdtdh wp14">
   <w:body>
     <w:p>
       <w:pPr>
@@ -23,9 +23,20 @@
           <w:szCs w:val="28"/>
           <w:lang w:eastAsia="ru-RU"/>
         </w:rPr>
-        <w:t>Национальный исследовательский технологический университет «</w:t>
-      </w:r>
-      <w:proofErr w:type="spellStart"/>
+        <w:t>Национальный исследовательский технологический университет «МИСиС»</w:t>
+      </w:r>
+    </w:p>
+    <w:p>
+      <w:pPr>
+        <w:ind w:firstLine="0"/>
+        <w:jc w:val="center"/>
+        <w:rPr>
+          <w:rFonts w:eastAsia="Times New Roman" w:cs="Times New Roman"/>
+          <w:sz w:val="28"/>
+          <w:szCs w:val="24"/>
+          <w:lang w:eastAsia="ru-RU"/>
+        </w:rPr>
+      </w:pPr>
       <w:r>
         <w:rPr>
           <w:rFonts w:eastAsia="Times New Roman" w:cs="Times New Roman"/>
@@ -36,43 +47,6 @@
           <w:szCs w:val="28"/>
           <w:lang w:eastAsia="ru-RU"/>
         </w:rPr>
-        <w:t>МИСиС</w:t>
-      </w:r>
-      <w:proofErr w:type="spellEnd"/>
-      <w:r>
-        <w:rPr>
-          <w:rFonts w:eastAsia="Times New Roman" w:cs="Times New Roman"/>
-          <w:b/>
-          <w:bCs/>
-          <w:color w:val="000000"/>
-          <w:sz w:val="28"/>
-          <w:szCs w:val="28"/>
-          <w:lang w:eastAsia="ru-RU"/>
-        </w:rPr>
-        <w:t>»</w:t>
-      </w:r>
-    </w:p>
-    <w:p>
-      <w:pPr>
-        <w:ind w:firstLine="0"/>
-        <w:jc w:val="center"/>
-        <w:rPr>
-          <w:rFonts w:eastAsia="Times New Roman" w:cs="Times New Roman"/>
-          <w:sz w:val="28"/>
-          <w:szCs w:val="24"/>
-          <w:lang w:eastAsia="ru-RU"/>
-        </w:rPr>
-      </w:pPr>
-      <w:r>
-        <w:rPr>
-          <w:rFonts w:eastAsia="Times New Roman" w:cs="Times New Roman"/>
-          <w:b/>
-          <w:bCs/>
-          <w:color w:val="000000"/>
-          <w:sz w:val="28"/>
-          <w:szCs w:val="28"/>
-          <w:lang w:eastAsia="ru-RU"/>
-        </w:rPr>
         <w:t xml:space="preserve">Институт </w:t>
       </w:r>
       <w:r>
@@ -416,8 +390,16 @@
         <w:rPr>
           <w:lang w:eastAsia="ru-RU"/>
         </w:rPr>
-        <w:t>Смирнов А.А.</w:t>
-      </w:r>
+        <w:t xml:space="preserve">Смирнов </w:t>
+      </w:r>
+      <w:proofErr w:type="gramStart"/>
+      <w:r>
+        <w:rPr>
+          <w:lang w:eastAsia="ru-RU"/>
+        </w:rPr>
+        <w:t>А.А.</w:t>
+      </w:r>
+      <w:proofErr w:type="gramEnd"/>
     </w:p>
     <w:p>
       <w:pPr>
@@ -820,6 +802,12 @@
           <m:t>, a= 0.5, b=2, ε=0.001</m:t>
         </m:r>
       </m:oMath>
+      <w:r>
+        <w:rPr>
+          <w:rFonts w:eastAsiaTheme="minorEastAsia"/>
+        </w:rPr>
+        <w:t>.</w:t>
+      </w:r>
     </w:p>
     <w:p>
       <w:pPr>
@@ -1110,13 +1098,6 @@
         </w:rPr>
         <w:t>.</w:t>
       </w:r>
-      <w:r>
-        <w:rPr>
-          <w:rStyle w:val="20"/>
-          <w:rFonts w:eastAsiaTheme="minorHAnsi"/>
-        </w:rPr>
-        <w:t xml:space="preserve"> </w:t>
-      </w:r>
     </w:p>
     <w:p>
       <w:pPr>
@@ -1142,8 +1123,11 @@
         <w:pStyle w:val="a3"/>
       </w:pPr>
       <w:r>
+        <w:rPr>
+          <w:noProof/>
+        </w:rPr>
         <w:drawing>
-          <wp:inline distT="0" distB="0" distL="0" distR="0" wp14:anchorId="357AC08E" wp14:editId="63961D58">
+          <wp:inline distT="0" distB="0" distL="0" distR="0" wp14:anchorId="267BB6CE" wp14:editId="7320D6BF">
             <wp:extent cx="4327912" cy="4321435"/>
             <wp:effectExtent l="0" t="0" r="0" b="3175"/>
             <wp:docPr id="1" name="Рисунок 1"/>
@@ -1178,8 +1162,6 @@
           </wp:inline>
         </w:drawing>
       </w:r>
-      <w:bookmarkStart w:id="0" w:name="_GoBack"/>
-      <w:bookmarkEnd w:id="0"/>
     </w:p>
     <w:p>
       <w:pPr>
@@ -1227,199 +1209,832 @@
           <w:lang w:val="en-US"/>
         </w:rPr>
       </w:pPr>
+      <w:r>
+        <w:rPr>
+          <w:lang w:val="en-US"/>
+        </w:rPr>
+        <w:t xml:space="preserve">def f(x): </w:t>
+      </w:r>
+    </w:p>
+    <w:p>
+      <w:pPr>
+        <w:ind w:firstLine="0"/>
+        <w:rPr>
+          <w:lang w:val="en-US"/>
+        </w:rPr>
+      </w:pPr>
+      <w:r>
+        <w:rPr>
+          <w:lang w:val="en-US"/>
+        </w:rPr>
+        <w:tab/>
+        <w:t>return 5/x + x*</w:t>
+      </w:r>
+      <w:proofErr w:type="gramStart"/>
+      <w:r>
+        <w:rPr>
+          <w:lang w:val="en-US"/>
+        </w:rPr>
+        <w:t>x</w:t>
+      </w:r>
+      <w:proofErr w:type="gramEnd"/>
+    </w:p>
+    <w:p>
+      <w:pPr>
+        <w:ind w:firstLine="0"/>
+      </w:pPr>
+      <w:r>
+        <w:t>3.2 Функция для поиска значения производной исследуемой функции</w:t>
+      </w:r>
+    </w:p>
+    <w:p>
+      <w:pPr>
+        <w:ind w:firstLine="0"/>
+        <w:rPr>
+          <w:lang w:val="en-US"/>
+        </w:rPr>
+      </w:pPr>
+      <w:r>
+        <w:rPr>
+          <w:lang w:val="en-US"/>
+        </w:rPr>
+        <w:t xml:space="preserve">def f_1(x): </w:t>
+      </w:r>
+    </w:p>
+    <w:p>
+      <w:pPr>
+        <w:ind w:firstLine="0"/>
+        <w:rPr>
+          <w:lang w:val="en-US"/>
+        </w:rPr>
+      </w:pPr>
+      <w:r>
+        <w:rPr>
+          <w:lang w:val="en-US"/>
+        </w:rPr>
+        <w:tab/>
+      </w:r>
+      <w:r>
+        <w:rPr>
+          <w:lang w:val="en-US"/>
+        </w:rPr>
+        <w:t>return</w:t>
+      </w:r>
+      <w:r>
+        <w:rPr>
+          <w:lang w:val="en-US"/>
+        </w:rPr>
+        <w:t xml:space="preserve"> -5/(</w:t>
+      </w:r>
+      <w:r>
+        <w:rPr>
+          <w:lang w:val="en-US"/>
+        </w:rPr>
+        <w:t>x</w:t>
+      </w:r>
+      <w:r>
+        <w:rPr>
+          <w:lang w:val="en-US"/>
+        </w:rPr>
+        <w:t>*</w:t>
+      </w:r>
+      <w:r>
+        <w:rPr>
+          <w:lang w:val="en-US"/>
+        </w:rPr>
+        <w:t>x</w:t>
+      </w:r>
+      <w:r>
+        <w:rPr>
+          <w:lang w:val="en-US"/>
+        </w:rPr>
+        <w:t>) + 2*</w:t>
+      </w:r>
+      <w:proofErr w:type="gramStart"/>
+      <w:r>
+        <w:rPr>
+          <w:lang w:val="en-US"/>
+        </w:rPr>
+        <w:t>x</w:t>
+      </w:r>
+      <w:proofErr w:type="gramEnd"/>
+    </w:p>
+    <w:p>
+      <w:pPr>
+        <w:ind w:firstLine="0"/>
+        <w:rPr>
+          <w:rStyle w:val="a5"/>
+          <w:lang w:val="en-US"/>
+        </w:rPr>
+      </w:pPr>
+      <w:r>
+        <w:rPr>
+          <w:rStyle w:val="a5"/>
+          <w:lang w:val="en-US"/>
+        </w:rPr>
+        <w:lastRenderedPageBreak/>
+        <w:t xml:space="preserve">3.3 </w:t>
+      </w:r>
+      <w:r>
+        <w:rPr>
+          <w:rStyle w:val="a5"/>
+        </w:rPr>
+        <w:t>Функция</w:t>
+      </w:r>
+      <w:r>
+        <w:rPr>
+          <w:rStyle w:val="a5"/>
+          <w:lang w:val="en-US"/>
+        </w:rPr>
+        <w:t xml:space="preserve"> </w:t>
+      </w:r>
+      <w:r>
+        <w:rPr>
+          <w:rStyle w:val="a5"/>
+        </w:rPr>
+        <w:t>реализующая</w:t>
+      </w:r>
+      <w:r>
+        <w:rPr>
+          <w:rStyle w:val="a5"/>
+          <w:lang w:val="en-US"/>
+        </w:rPr>
+        <w:t xml:space="preserve"> </w:t>
+      </w:r>
+      <w:r>
+        <w:rPr>
+          <w:rStyle w:val="a5"/>
+        </w:rPr>
+        <w:t>метод</w:t>
+      </w:r>
+      <w:r>
+        <w:rPr>
+          <w:rStyle w:val="a5"/>
+          <w:lang w:val="en-US"/>
+        </w:rPr>
+        <w:t xml:space="preserve"> </w:t>
+      </w:r>
+      <w:r>
+        <w:rPr>
+          <w:rStyle w:val="a5"/>
+        </w:rPr>
+        <w:t>средней</w:t>
+      </w:r>
+      <w:r>
+        <w:rPr>
+          <w:rStyle w:val="a5"/>
+          <w:lang w:val="en-US"/>
+        </w:rPr>
+        <w:t xml:space="preserve"> </w:t>
+      </w:r>
+      <w:r>
+        <w:rPr>
+          <w:rStyle w:val="a5"/>
+        </w:rPr>
+        <w:t>точки</w:t>
+      </w:r>
+    </w:p>
+    <w:p>
+      <w:pPr>
+        <w:ind w:firstLine="0"/>
+        <w:rPr>
+          <w:rStyle w:val="a5"/>
+          <w:iCs w:val="0"/>
+          <w:lang w:val="en-US"/>
+        </w:rPr>
+      </w:pPr>
+      <w:r>
+        <w:rPr>
+          <w:rStyle w:val="a5"/>
+          <w:iCs w:val="0"/>
+          <w:lang w:val="en-US"/>
+        </w:rPr>
+        <w:t>def</w:t>
+      </w:r>
+      <w:r>
+        <w:rPr>
+          <w:rStyle w:val="a5"/>
+          <w:iCs w:val="0"/>
+          <w:lang w:val="en-US"/>
+        </w:rPr>
+        <w:t xml:space="preserve"> </w:t>
+      </w:r>
       <w:proofErr w:type="spellStart"/>
       <w:r>
         <w:rPr>
-          <w:lang w:val="en-US"/>
-        </w:rPr>
-        <w:t>def</w:t>
+          <w:rStyle w:val="a5"/>
+          <w:iCs w:val="0"/>
+          <w:lang w:val="en-US"/>
+        </w:rPr>
+        <w:t>the</w:t>
+      </w:r>
+      <w:r>
+        <w:rPr>
+          <w:rStyle w:val="a5"/>
+          <w:iCs w:val="0"/>
+          <w:lang w:val="en-US"/>
+        </w:rPr>
+        <w:t>_</w:t>
+      </w:r>
+      <w:r>
+        <w:rPr>
+          <w:rStyle w:val="a5"/>
+          <w:iCs w:val="0"/>
+          <w:lang w:val="en-US"/>
+        </w:rPr>
+        <w:t>midpoint</w:t>
+      </w:r>
+      <w:r>
+        <w:rPr>
+          <w:rStyle w:val="a5"/>
+          <w:iCs w:val="0"/>
+          <w:lang w:val="en-US"/>
+        </w:rPr>
+        <w:t>_</w:t>
+      </w:r>
+      <w:proofErr w:type="gramStart"/>
+      <w:r>
+        <w:rPr>
+          <w:rStyle w:val="a5"/>
+          <w:iCs w:val="0"/>
+          <w:lang w:val="en-US"/>
+        </w:rPr>
+        <w:t>method</w:t>
       </w:r>
       <w:proofErr w:type="spellEnd"/>
       <w:r>
         <w:rPr>
-          <w:lang w:val="en-US"/>
-        </w:rPr>
-        <w:t xml:space="preserve"> f(x): </w:t>
-      </w:r>
-    </w:p>
-    <w:p>
-      <w:pPr>
-        <w:ind w:firstLine="0"/>
-        <w:rPr>
-          <w:lang w:val="en-US"/>
-        </w:rPr>
-      </w:pPr>
-      <w:r>
-        <w:rPr>
-          <w:lang w:val="en-US"/>
-        </w:rPr>
-        <w:tab/>
-        <w:t>return 5/x + x*x</w:t>
-      </w:r>
-    </w:p>
-    <w:p>
-      <w:pPr>
-        <w:ind w:firstLine="0"/>
-      </w:pPr>
-      <w:r>
-        <w:t>3.</w:t>
-      </w:r>
-      <w:r>
-        <w:t>2</w:t>
-      </w:r>
-      <w:r>
-        <w:t xml:space="preserve"> Функция для поиска значения </w:t>
-      </w:r>
-      <w:r>
-        <w:t xml:space="preserve">производной </w:t>
-      </w:r>
-      <w:r>
-        <w:t>исследуемой функции</w:t>
-      </w:r>
-    </w:p>
-    <w:p>
-      <w:pPr>
-        <w:ind w:firstLine="0"/>
-        <w:rPr>
-          <w:lang w:val="en-US"/>
-        </w:rPr>
-      </w:pPr>
+          <w:rStyle w:val="a5"/>
+          <w:iCs w:val="0"/>
+          <w:lang w:val="en-US"/>
+        </w:rPr>
+        <w:t>(</w:t>
+      </w:r>
+      <w:proofErr w:type="gramEnd"/>
+      <w:r>
+        <w:rPr>
+          <w:rStyle w:val="a5"/>
+          <w:iCs w:val="0"/>
+          <w:lang w:val="en-US"/>
+        </w:rPr>
+        <w:t>a</w:t>
+      </w:r>
+      <w:r>
+        <w:rPr>
+          <w:rStyle w:val="a5"/>
+          <w:iCs w:val="0"/>
+          <w:lang w:val="en-US"/>
+        </w:rPr>
+        <w:t xml:space="preserve">, </w:t>
+      </w:r>
+      <w:r>
+        <w:rPr>
+          <w:rStyle w:val="a5"/>
+          <w:iCs w:val="0"/>
+          <w:lang w:val="en-US"/>
+        </w:rPr>
+        <w:t>b</w:t>
+      </w:r>
+      <w:r>
+        <w:rPr>
+          <w:rStyle w:val="a5"/>
+          <w:iCs w:val="0"/>
+          <w:lang w:val="en-US"/>
+        </w:rPr>
+        <w:t xml:space="preserve">, </w:t>
+      </w:r>
+      <w:r>
+        <w:rPr>
+          <w:rStyle w:val="a5"/>
+          <w:iCs w:val="0"/>
+          <w:lang w:val="en-US"/>
+        </w:rPr>
+        <w:t>e</w:t>
+      </w:r>
+      <w:r>
+        <w:rPr>
+          <w:rStyle w:val="a5"/>
+          <w:iCs w:val="0"/>
+          <w:lang w:val="en-US"/>
+        </w:rPr>
+        <w:t xml:space="preserve">, </w:t>
+      </w:r>
       <w:proofErr w:type="spellStart"/>
       <w:r>
         <w:rPr>
-          <w:lang w:val="en-US"/>
-        </w:rPr>
-        <w:t>def</w:t>
+          <w:rStyle w:val="a5"/>
+          <w:iCs w:val="0"/>
+          <w:lang w:val="en-US"/>
+        </w:rPr>
+        <w:t>iter</w:t>
       </w:r>
       <w:proofErr w:type="spellEnd"/>
       <w:r>
         <w:rPr>
-          <w:lang w:val="en-US"/>
-        </w:rPr>
-        <w:t xml:space="preserve"> f_1(x): </w:t>
-      </w:r>
-    </w:p>
-    <w:p>
-      <w:pPr>
-        <w:ind w:firstLine="0"/>
-      </w:pPr>
-      <w:r>
-        <w:rPr>
-          <w:lang w:val="en-US"/>
-        </w:rPr>
-        <w:tab/>
-      </w:r>
-      <w:r>
-        <w:rPr>
-          <w:lang w:val="en-US"/>
-        </w:rPr>
-        <w:t>return</w:t>
-      </w:r>
-      <w:r>
-        <w:t xml:space="preserve"> -5/(</w:t>
-      </w:r>
-      <w:r>
-        <w:rPr>
-          <w:lang w:val="en-US"/>
-        </w:rPr>
-        <w:t>x</w:t>
-      </w:r>
-      <w:r>
-        <w:t>*</w:t>
-      </w:r>
-      <w:r>
-        <w:rPr>
-          <w:lang w:val="en-US"/>
-        </w:rPr>
-        <w:t>x</w:t>
-      </w:r>
-      <w:r>
-        <w:t>) + 2*</w:t>
-      </w:r>
-      <w:r>
-        <w:rPr>
-          <w:lang w:val="en-US"/>
-        </w:rPr>
-        <w:t>x</w:t>
-      </w:r>
-    </w:p>
-    <w:p>
-      <w:pPr>
-        <w:ind w:firstLine="0"/>
-        <w:rPr>
-          <w:rStyle w:val="a5"/>
-        </w:rPr>
-      </w:pPr>
-      <w:r>
-        <w:rPr>
-          <w:rStyle w:val="a5"/>
-        </w:rPr>
-        <w:lastRenderedPageBreak/>
-        <w:t>3</w:t>
-      </w:r>
-      <w:r>
-        <w:rPr>
-          <w:rStyle w:val="a5"/>
-        </w:rPr>
-        <w:t>.</w:t>
-      </w:r>
-      <w:r>
-        <w:rPr>
-          <w:rStyle w:val="a5"/>
-        </w:rPr>
-        <w:t xml:space="preserve">3 </w:t>
-      </w:r>
-      <w:r>
-        <w:rPr>
-          <w:rStyle w:val="a5"/>
-        </w:rPr>
+          <w:rStyle w:val="a5"/>
+          <w:iCs w:val="0"/>
+          <w:lang w:val="en-US"/>
+        </w:rPr>
+        <w:t xml:space="preserve"> = 0):</w:t>
+      </w:r>
+    </w:p>
+    <w:p>
+      <w:pPr>
+        <w:ind w:firstLine="0"/>
+        <w:rPr>
+          <w:rStyle w:val="a5"/>
+          <w:iCs w:val="0"/>
+          <w:lang w:val="en-US"/>
+        </w:rPr>
+      </w:pPr>
+      <w:r>
+        <w:rPr>
+          <w:rStyle w:val="a5"/>
+          <w:iCs w:val="0"/>
+          <w:lang w:val="en-US"/>
+        </w:rPr>
+        <w:t xml:space="preserve">    </w:t>
+      </w:r>
+      <w:proofErr w:type="spellStart"/>
+      <w:r>
+        <w:rPr>
+          <w:rStyle w:val="a5"/>
+          <w:iCs w:val="0"/>
+          <w:lang w:val="en-US"/>
+        </w:rPr>
+        <w:t>iter</w:t>
+      </w:r>
+      <w:proofErr w:type="spellEnd"/>
+      <w:r>
+        <w:rPr>
+          <w:rStyle w:val="a5"/>
+          <w:iCs w:val="0"/>
+          <w:lang w:val="en-US"/>
+        </w:rPr>
+        <w:t xml:space="preserve"> += 1</w:t>
+      </w:r>
+    </w:p>
+    <w:p>
+      <w:pPr>
+        <w:ind w:firstLine="0"/>
+        <w:rPr>
+          <w:rStyle w:val="a5"/>
+          <w:iCs w:val="0"/>
+          <w:lang w:val="en-US"/>
+        </w:rPr>
+      </w:pPr>
+    </w:p>
+    <w:p>
+      <w:pPr>
+        <w:ind w:firstLine="0"/>
+        <w:rPr>
+          <w:rStyle w:val="a5"/>
+          <w:iCs w:val="0"/>
+          <w:lang w:val="en-US"/>
+        </w:rPr>
+      </w:pPr>
+      <w:r>
+        <w:rPr>
+          <w:rStyle w:val="a5"/>
+          <w:iCs w:val="0"/>
+          <w:lang w:val="en-US"/>
+        </w:rPr>
+        <w:t xml:space="preserve">    x = (</w:t>
+      </w:r>
+      <w:proofErr w:type="spellStart"/>
+      <w:r>
+        <w:rPr>
+          <w:rStyle w:val="a5"/>
+          <w:iCs w:val="0"/>
+          <w:lang w:val="en-US"/>
+        </w:rPr>
+        <w:t>a+b</w:t>
+      </w:r>
+      <w:proofErr w:type="spellEnd"/>
+      <w:r>
+        <w:rPr>
+          <w:rStyle w:val="a5"/>
+          <w:iCs w:val="0"/>
+          <w:lang w:val="en-US"/>
+        </w:rPr>
+        <w:t>)/2</w:t>
+      </w:r>
+    </w:p>
+    <w:p>
+      <w:pPr>
+        <w:ind w:firstLine="0"/>
+        <w:rPr>
+          <w:rStyle w:val="a5"/>
+          <w:iCs w:val="0"/>
+          <w:lang w:val="en-US"/>
+        </w:rPr>
+      </w:pPr>
+      <w:r>
+        <w:rPr>
+          <w:rStyle w:val="a5"/>
+          <w:iCs w:val="0"/>
+          <w:lang w:val="en-US"/>
+        </w:rPr>
+        <w:t xml:space="preserve">    f_1_value = f_1(x)</w:t>
+      </w:r>
+    </w:p>
+    <w:p>
+      <w:pPr>
+        <w:ind w:firstLine="0"/>
+        <w:rPr>
+          <w:rStyle w:val="a5"/>
+          <w:iCs w:val="0"/>
+          <w:lang w:val="en-US"/>
+        </w:rPr>
+      </w:pPr>
+    </w:p>
+    <w:p>
+      <w:pPr>
+        <w:ind w:firstLine="0"/>
+        <w:rPr>
+          <w:rStyle w:val="a5"/>
+          <w:iCs w:val="0"/>
+          <w:lang w:val="en-US"/>
+        </w:rPr>
+      </w:pPr>
+      <w:r>
+        <w:rPr>
+          <w:rStyle w:val="a5"/>
+          <w:iCs w:val="0"/>
+          <w:lang w:val="en-US"/>
+        </w:rPr>
+        <w:t xml:space="preserve">    if(abs(f_1_value) &lt;= e):</w:t>
+      </w:r>
+    </w:p>
+    <w:p>
+      <w:pPr>
+        <w:ind w:firstLine="0"/>
+        <w:rPr>
+          <w:rStyle w:val="a5"/>
+          <w:iCs w:val="0"/>
+          <w:lang w:val="en-US"/>
+        </w:rPr>
+      </w:pPr>
+      <w:r>
+        <w:rPr>
+          <w:rStyle w:val="a5"/>
+          <w:iCs w:val="0"/>
+          <w:lang w:val="en-US"/>
+        </w:rPr>
+        <w:t xml:space="preserve">        return [(</w:t>
+      </w:r>
+      <w:proofErr w:type="gramStart"/>
+      <w:r>
+        <w:rPr>
+          <w:rStyle w:val="a5"/>
+          <w:iCs w:val="0"/>
+          <w:lang w:val="en-US"/>
+        </w:rPr>
+        <w:t>round(</w:t>
+      </w:r>
+      <w:proofErr w:type="gramEnd"/>
+      <w:r>
+        <w:rPr>
+          <w:rStyle w:val="a5"/>
+          <w:iCs w:val="0"/>
+          <w:lang w:val="en-US"/>
+        </w:rPr>
+        <w:t xml:space="preserve">x, </w:t>
+      </w:r>
+      <w:proofErr w:type="spellStart"/>
+      <w:r>
+        <w:rPr>
+          <w:rStyle w:val="a5"/>
+          <w:iCs w:val="0"/>
+          <w:lang w:val="en-US"/>
+        </w:rPr>
+        <w:t>round_num</w:t>
+      </w:r>
+      <w:proofErr w:type="spellEnd"/>
+      <w:r>
+        <w:rPr>
+          <w:rStyle w:val="a5"/>
+          <w:iCs w:val="0"/>
+          <w:lang w:val="en-US"/>
+        </w:rPr>
+        <w:t xml:space="preserve">), round(f(x), </w:t>
+      </w:r>
+      <w:proofErr w:type="spellStart"/>
+      <w:r>
+        <w:rPr>
+          <w:rStyle w:val="a5"/>
+          <w:iCs w:val="0"/>
+          <w:lang w:val="en-US"/>
+        </w:rPr>
+        <w:t>round_num</w:t>
+      </w:r>
+      <w:proofErr w:type="spellEnd"/>
+      <w:r>
+        <w:rPr>
+          <w:rStyle w:val="a5"/>
+          <w:iCs w:val="0"/>
+          <w:lang w:val="en-US"/>
+        </w:rPr>
+        <w:t xml:space="preserve">)), </w:t>
+      </w:r>
+      <w:proofErr w:type="spellStart"/>
+      <w:r>
+        <w:rPr>
+          <w:rStyle w:val="a5"/>
+          <w:iCs w:val="0"/>
+          <w:lang w:val="en-US"/>
+        </w:rPr>
+        <w:t>iter</w:t>
+      </w:r>
+      <w:proofErr w:type="spellEnd"/>
+      <w:r>
+        <w:rPr>
+          <w:rStyle w:val="a5"/>
+          <w:iCs w:val="0"/>
+          <w:lang w:val="en-US"/>
+        </w:rPr>
+        <w:t>]</w:t>
+      </w:r>
+    </w:p>
+    <w:p>
+      <w:pPr>
+        <w:ind w:firstLine="0"/>
+        <w:rPr>
+          <w:rStyle w:val="a5"/>
+          <w:iCs w:val="0"/>
+          <w:lang w:val="en-US"/>
+        </w:rPr>
+      </w:pPr>
+    </w:p>
+    <w:p>
+      <w:pPr>
+        <w:ind w:firstLine="0"/>
+        <w:rPr>
+          <w:rStyle w:val="a5"/>
+          <w:iCs w:val="0"/>
+          <w:lang w:val="en-US"/>
+        </w:rPr>
+      </w:pPr>
+      <w:r>
+        <w:rPr>
+          <w:rStyle w:val="a5"/>
+          <w:iCs w:val="0"/>
+          <w:lang w:val="en-US"/>
+        </w:rPr>
+        <w:t xml:space="preserve">    </w:t>
+      </w:r>
+      <w:proofErr w:type="gramStart"/>
+      <w:r>
+        <w:rPr>
+          <w:rStyle w:val="a5"/>
+          <w:iCs w:val="0"/>
+          <w:lang w:val="en-US"/>
+        </w:rPr>
+        <w:t>if(</w:t>
+      </w:r>
+      <w:proofErr w:type="gramEnd"/>
+      <w:r>
+        <w:rPr>
+          <w:rStyle w:val="a5"/>
+          <w:iCs w:val="0"/>
+          <w:lang w:val="en-US"/>
+        </w:rPr>
+        <w:t>f_1_value &gt; 0):</w:t>
+      </w:r>
+    </w:p>
+    <w:p>
+      <w:pPr>
+        <w:ind w:firstLine="0"/>
+        <w:rPr>
+          <w:rStyle w:val="a5"/>
+          <w:iCs w:val="0"/>
+          <w:lang w:val="en-US"/>
+        </w:rPr>
+      </w:pPr>
+      <w:r>
+        <w:rPr>
+          <w:rStyle w:val="a5"/>
+          <w:iCs w:val="0"/>
+          <w:lang w:val="en-US"/>
+        </w:rPr>
+        <w:t xml:space="preserve">        return </w:t>
+      </w:r>
+      <w:proofErr w:type="spellStart"/>
+      <w:r>
+        <w:rPr>
+          <w:rStyle w:val="a5"/>
+          <w:iCs w:val="0"/>
+          <w:lang w:val="en-US"/>
+        </w:rPr>
+        <w:t>the_midpoint_</w:t>
+      </w:r>
+      <w:proofErr w:type="gramStart"/>
+      <w:r>
+        <w:rPr>
+          <w:rStyle w:val="a5"/>
+          <w:iCs w:val="0"/>
+          <w:lang w:val="en-US"/>
+        </w:rPr>
+        <w:t>method</w:t>
+      </w:r>
+      <w:proofErr w:type="spellEnd"/>
+      <w:r>
+        <w:rPr>
+          <w:rStyle w:val="a5"/>
+          <w:iCs w:val="0"/>
+          <w:lang w:val="en-US"/>
+        </w:rPr>
+        <w:t>(</w:t>
+      </w:r>
+      <w:proofErr w:type="gramEnd"/>
+      <w:r>
+        <w:rPr>
+          <w:rStyle w:val="a5"/>
+          <w:iCs w:val="0"/>
+          <w:lang w:val="en-US"/>
+        </w:rPr>
+        <w:t xml:space="preserve">a, x, e, </w:t>
+      </w:r>
+      <w:proofErr w:type="spellStart"/>
+      <w:r>
+        <w:rPr>
+          <w:rStyle w:val="a5"/>
+          <w:iCs w:val="0"/>
+          <w:lang w:val="en-US"/>
+        </w:rPr>
+        <w:t>iter</w:t>
+      </w:r>
+      <w:proofErr w:type="spellEnd"/>
+      <w:r>
+        <w:rPr>
+          <w:rStyle w:val="a5"/>
+          <w:iCs w:val="0"/>
+          <w:lang w:val="en-US"/>
+        </w:rPr>
+        <w:t>)</w:t>
+      </w:r>
+    </w:p>
+    <w:p>
+      <w:pPr>
+        <w:ind w:firstLine="0"/>
+        <w:rPr>
+          <w:rStyle w:val="a5"/>
+          <w:iCs w:val="0"/>
+          <w:lang w:val="en-US"/>
+        </w:rPr>
+      </w:pPr>
+      <w:r>
+        <w:rPr>
+          <w:rStyle w:val="a5"/>
+          <w:iCs w:val="0"/>
+          <w:lang w:val="en-US"/>
+        </w:rPr>
+        <w:t xml:space="preserve">    </w:t>
+      </w:r>
+    </w:p>
+    <w:p>
+      <w:pPr>
+        <w:ind w:firstLine="0"/>
+        <w:rPr>
+          <w:rStyle w:val="a5"/>
+          <w:iCs w:val="0"/>
+          <w:lang w:val="en-US"/>
+        </w:rPr>
+      </w:pPr>
+      <w:r>
+        <w:rPr>
+          <w:rStyle w:val="a5"/>
+          <w:iCs w:val="0"/>
+          <w:lang w:val="en-US"/>
+        </w:rPr>
+        <w:t xml:space="preserve">    return </w:t>
+      </w:r>
+      <w:proofErr w:type="spellStart"/>
+      <w:r>
+        <w:rPr>
+          <w:rStyle w:val="a5"/>
+          <w:iCs w:val="0"/>
+          <w:lang w:val="en-US"/>
+        </w:rPr>
+        <w:t>the_midpoint_</w:t>
+      </w:r>
+      <w:proofErr w:type="gramStart"/>
+      <w:r>
+        <w:rPr>
+          <w:rStyle w:val="a5"/>
+          <w:iCs w:val="0"/>
+          <w:lang w:val="en-US"/>
+        </w:rPr>
+        <w:t>method</w:t>
+      </w:r>
+      <w:proofErr w:type="spellEnd"/>
+      <w:r>
+        <w:rPr>
+          <w:rStyle w:val="a5"/>
+          <w:iCs w:val="0"/>
+          <w:lang w:val="en-US"/>
+        </w:rPr>
+        <w:t>(</w:t>
+      </w:r>
+      <w:proofErr w:type="gramEnd"/>
+      <w:r>
+        <w:rPr>
+          <w:rStyle w:val="a5"/>
+          <w:iCs w:val="0"/>
+          <w:lang w:val="en-US"/>
+        </w:rPr>
+        <w:t xml:space="preserve">x, b, e, </w:t>
+      </w:r>
+      <w:proofErr w:type="spellStart"/>
+      <w:r>
+        <w:rPr>
+          <w:rStyle w:val="a5"/>
+          <w:iCs w:val="0"/>
+          <w:lang w:val="en-US"/>
+        </w:rPr>
+        <w:t>iter</w:t>
+      </w:r>
+      <w:proofErr w:type="spellEnd"/>
+      <w:r>
+        <w:rPr>
+          <w:rStyle w:val="a5"/>
+          <w:iCs w:val="0"/>
+          <w:lang w:val="en-US"/>
+        </w:rPr>
+        <w:t>)</w:t>
+      </w:r>
+    </w:p>
+    <w:p>
+      <w:pPr>
+        <w:ind w:firstLine="0"/>
+        <w:rPr>
+          <w:rStyle w:val="a5"/>
+          <w:iCs w:val="0"/>
+          <w:lang w:val="en-US"/>
+        </w:rPr>
+      </w:pPr>
+    </w:p>
+    <w:p>
+      <w:pPr>
+        <w:ind w:firstLine="0"/>
+        <w:rPr>
+          <w:lang w:val="en-US"/>
+        </w:rPr>
+      </w:pPr>
+      <w:r>
+        <w:rPr>
+          <w:lang w:val="en-US"/>
+        </w:rPr>
+        <w:t xml:space="preserve">3.4 </w:t>
+      </w:r>
+      <w:r>
         <w:t>Функция</w:t>
       </w:r>
       <w:r>
         <w:rPr>
-          <w:rStyle w:val="a5"/>
+          <w:lang w:val="en-US"/>
         </w:rPr>
         <w:t xml:space="preserve"> </w:t>
       </w:r>
       <w:r>
-        <w:rPr>
-          <w:rStyle w:val="a5"/>
-        </w:rPr>
         <w:t>реализующая</w:t>
       </w:r>
       <w:r>
         <w:rPr>
-          <w:rStyle w:val="a5"/>
+          <w:lang w:val="en-US"/>
         </w:rPr>
         <w:t xml:space="preserve"> </w:t>
       </w:r>
       <w:r>
-        <w:rPr>
-          <w:rStyle w:val="a5"/>
-        </w:rPr>
         <w:t>метод</w:t>
       </w:r>
       <w:r>
         <w:rPr>
-          <w:rStyle w:val="a5"/>
+          <w:lang w:val="en-US"/>
         </w:rPr>
         <w:t xml:space="preserve"> </w:t>
       </w:r>
       <w:r>
-        <w:rPr>
-          <w:rStyle w:val="a5"/>
-        </w:rPr>
-        <w:t>средней точки</w:t>
-      </w:r>
-    </w:p>
-    <w:p>
-      <w:pPr>
-        <w:ind w:firstLine="0"/>
-        <w:rPr>
-          <w:rStyle w:val="a5"/>
-          <w:iCs w:val="0"/>
-        </w:rPr>
-      </w:pPr>
+        <w:t>хорд</w:t>
+      </w:r>
+    </w:p>
+    <w:p>
+      <w:pPr>
+        <w:ind w:firstLine="0"/>
+        <w:rPr>
+          <w:rStyle w:val="a5"/>
+          <w:iCs w:val="0"/>
+          <w:lang w:val="en-US"/>
+        </w:rPr>
+      </w:pPr>
+      <w:r>
+        <w:rPr>
+          <w:rStyle w:val="a5"/>
+          <w:iCs w:val="0"/>
+          <w:lang w:val="en-US"/>
+        </w:rPr>
+        <w:t xml:space="preserve">def </w:t>
+      </w:r>
       <w:proofErr w:type="spellStart"/>
       <w:r>
         <w:rPr>
@@ -1427,45 +2042,152 @@
           <w:iCs w:val="0"/>
           <w:lang w:val="en-US"/>
         </w:rPr>
-        <w:t>def</w:t>
+        <w:t>the_chord_</w:t>
+      </w:r>
+      <w:proofErr w:type="gramStart"/>
+      <w:r>
+        <w:rPr>
+          <w:rStyle w:val="a5"/>
+          <w:iCs w:val="0"/>
+          <w:lang w:val="en-US"/>
+        </w:rPr>
+        <w:t>method</w:t>
       </w:r>
       <w:proofErr w:type="spellEnd"/>
       <w:r>
         <w:rPr>
           <w:rStyle w:val="a5"/>
           <w:iCs w:val="0"/>
-        </w:rPr>
-        <w:t xml:space="preserve"> </w:t>
-      </w:r>
-      <w:r>
-        <w:rPr>
-          <w:rStyle w:val="a5"/>
-          <w:iCs w:val="0"/>
-          <w:lang w:val="en-US"/>
-        </w:rPr>
-        <w:t>the</w:t>
-      </w:r>
-      <w:r>
-        <w:rPr>
-          <w:rStyle w:val="a5"/>
-          <w:iCs w:val="0"/>
-        </w:rPr>
-        <w:t>_</w:t>
-      </w:r>
-      <w:r>
-        <w:rPr>
-          <w:rStyle w:val="a5"/>
-          <w:iCs w:val="0"/>
-          <w:lang w:val="en-US"/>
-        </w:rPr>
-        <w:t>midpoint</w:t>
-      </w:r>
-      <w:r>
-        <w:rPr>
-          <w:rStyle w:val="a5"/>
-          <w:iCs w:val="0"/>
-        </w:rPr>
-        <w:t>_</w:t>
+          <w:lang w:val="en-US"/>
+        </w:rPr>
+        <w:t>(</w:t>
+      </w:r>
+      <w:proofErr w:type="gramEnd"/>
+      <w:r>
+        <w:rPr>
+          <w:rStyle w:val="a5"/>
+          <w:iCs w:val="0"/>
+          <w:lang w:val="en-US"/>
+        </w:rPr>
+        <w:t>a, b, e):</w:t>
+      </w:r>
+    </w:p>
+    <w:p>
+      <w:pPr>
+        <w:ind w:firstLine="0"/>
+        <w:rPr>
+          <w:rStyle w:val="a5"/>
+          <w:iCs w:val="0"/>
+          <w:lang w:val="en-US"/>
+        </w:rPr>
+      </w:pPr>
+      <w:r>
+        <w:rPr>
+          <w:rStyle w:val="a5"/>
+          <w:iCs w:val="0"/>
+          <w:lang w:val="en-US"/>
+        </w:rPr>
+        <w:t xml:space="preserve">    </w:t>
+      </w:r>
+      <w:proofErr w:type="spellStart"/>
+      <w:r>
+        <w:rPr>
+          <w:rStyle w:val="a5"/>
+          <w:iCs w:val="0"/>
+          <w:lang w:val="en-US"/>
+        </w:rPr>
+        <w:t>iter</w:t>
+      </w:r>
+      <w:proofErr w:type="spellEnd"/>
+      <w:r>
+        <w:rPr>
+          <w:rStyle w:val="a5"/>
+          <w:iCs w:val="0"/>
+          <w:lang w:val="en-US"/>
+        </w:rPr>
+        <w:t xml:space="preserve"> = 0</w:t>
+      </w:r>
+    </w:p>
+    <w:p>
+      <w:pPr>
+        <w:ind w:firstLine="0"/>
+        <w:rPr>
+          <w:rStyle w:val="a5"/>
+          <w:iCs w:val="0"/>
+          <w:lang w:val="en-US"/>
+        </w:rPr>
+      </w:pPr>
+      <w:r>
+        <w:rPr>
+          <w:rStyle w:val="a5"/>
+          <w:iCs w:val="0"/>
+          <w:lang w:val="en-US"/>
+        </w:rPr>
+        <w:t xml:space="preserve">    f_1_a_value = f_1(a)</w:t>
+      </w:r>
+    </w:p>
+    <w:p>
+      <w:pPr>
+        <w:ind w:firstLine="0"/>
+        <w:rPr>
+          <w:rStyle w:val="a5"/>
+          <w:iCs w:val="0"/>
+          <w:lang w:val="en-US"/>
+        </w:rPr>
+      </w:pPr>
+      <w:r>
+        <w:rPr>
+          <w:rStyle w:val="a5"/>
+          <w:iCs w:val="0"/>
+          <w:lang w:val="en-US"/>
+        </w:rPr>
+        <w:t xml:space="preserve">    f_1_b_value = f_1(b)</w:t>
+      </w:r>
+    </w:p>
+    <w:p>
+      <w:pPr>
+        <w:ind w:firstLine="0"/>
+        <w:rPr>
+          <w:rStyle w:val="a5"/>
+          <w:iCs w:val="0"/>
+          <w:lang w:val="en-US"/>
+        </w:rPr>
+      </w:pPr>
+      <w:r>
+        <w:rPr>
+          <w:rStyle w:val="a5"/>
+          <w:iCs w:val="0"/>
+          <w:lang w:val="en-US"/>
+        </w:rPr>
+        <w:t xml:space="preserve">    f_1_x_value = 0</w:t>
+      </w:r>
+    </w:p>
+    <w:p>
+      <w:pPr>
+        <w:ind w:firstLine="0"/>
+        <w:rPr>
+          <w:rStyle w:val="a5"/>
+          <w:iCs w:val="0"/>
+          <w:lang w:val="en-US"/>
+        </w:rPr>
+      </w:pPr>
+    </w:p>
+    <w:p>
+      <w:pPr>
+        <w:ind w:firstLine="0"/>
+        <w:rPr>
+          <w:rStyle w:val="a5"/>
+          <w:iCs w:val="0"/>
+          <w:lang w:val="en-US"/>
+        </w:rPr>
+      </w:pPr>
+      <w:r>
+        <w:rPr>
+          <w:rStyle w:val="a5"/>
+          <w:iCs w:val="0"/>
+          <w:lang w:val="en-US"/>
+        </w:rPr>
+        <w:t xml:space="preserve">    </w:t>
       </w:r>
       <w:proofErr w:type="gramStart"/>
       <w:r>
@@ -1474,14 +2196,7 @@
           <w:iCs w:val="0"/>
           <w:lang w:val="en-US"/>
         </w:rPr>
-        <w:t>method</w:t>
-      </w:r>
-      <w:r>
-        <w:rPr>
-          <w:rStyle w:val="a5"/>
-          <w:iCs w:val="0"/>
-        </w:rPr>
-        <w:t>(</w:t>
+        <w:t>if(</w:t>
       </w:r>
       <w:proofErr w:type="gramEnd"/>
       <w:r>
@@ -1490,731 +2205,6 @@
           <w:iCs w:val="0"/>
           <w:lang w:val="en-US"/>
         </w:rPr>
-        <w:t>a</w:t>
-      </w:r>
-      <w:r>
-        <w:rPr>
-          <w:rStyle w:val="a5"/>
-          <w:iCs w:val="0"/>
-        </w:rPr>
-        <w:t xml:space="preserve">, </w:t>
-      </w:r>
-      <w:r>
-        <w:rPr>
-          <w:rStyle w:val="a5"/>
-          <w:iCs w:val="0"/>
-          <w:lang w:val="en-US"/>
-        </w:rPr>
-        <w:t>b</w:t>
-      </w:r>
-      <w:r>
-        <w:rPr>
-          <w:rStyle w:val="a5"/>
-          <w:iCs w:val="0"/>
-        </w:rPr>
-        <w:t xml:space="preserve">, </w:t>
-      </w:r>
-      <w:r>
-        <w:rPr>
-          <w:rStyle w:val="a5"/>
-          <w:iCs w:val="0"/>
-          <w:lang w:val="en-US"/>
-        </w:rPr>
-        <w:t>e</w:t>
-      </w:r>
-      <w:r>
-        <w:rPr>
-          <w:rStyle w:val="a5"/>
-          <w:iCs w:val="0"/>
-        </w:rPr>
-        <w:t xml:space="preserve">, </w:t>
-      </w:r>
-      <w:proofErr w:type="spellStart"/>
-      <w:r>
-        <w:rPr>
-          <w:rStyle w:val="a5"/>
-          <w:iCs w:val="0"/>
-          <w:lang w:val="en-US"/>
-        </w:rPr>
-        <w:t>iter</w:t>
-      </w:r>
-      <w:proofErr w:type="spellEnd"/>
-      <w:r>
-        <w:rPr>
-          <w:rStyle w:val="a5"/>
-          <w:iCs w:val="0"/>
-        </w:rPr>
-        <w:t xml:space="preserve"> = 0):</w:t>
-      </w:r>
-    </w:p>
-    <w:p>
-      <w:pPr>
-        <w:ind w:firstLine="0"/>
-        <w:rPr>
-          <w:rStyle w:val="a5"/>
-          <w:iCs w:val="0"/>
-          <w:lang w:val="en-US"/>
-        </w:rPr>
-      </w:pPr>
-      <w:r>
-        <w:rPr>
-          <w:rStyle w:val="a5"/>
-          <w:iCs w:val="0"/>
-        </w:rPr>
-        <w:t xml:space="preserve">    </w:t>
-      </w:r>
-      <w:proofErr w:type="spellStart"/>
-      <w:r>
-        <w:rPr>
-          <w:rStyle w:val="a5"/>
-          <w:iCs w:val="0"/>
-          <w:lang w:val="en-US"/>
-        </w:rPr>
-        <w:t>iter</w:t>
-      </w:r>
-      <w:proofErr w:type="spellEnd"/>
-      <w:r>
-        <w:rPr>
-          <w:rStyle w:val="a5"/>
-          <w:iCs w:val="0"/>
-          <w:lang w:val="en-US"/>
-        </w:rPr>
-        <w:t xml:space="preserve"> += 1</w:t>
-      </w:r>
-    </w:p>
-    <w:p>
-      <w:pPr>
-        <w:ind w:firstLine="0"/>
-        <w:rPr>
-          <w:rStyle w:val="a5"/>
-          <w:iCs w:val="0"/>
-          <w:lang w:val="en-US"/>
-        </w:rPr>
-      </w:pPr>
-    </w:p>
-    <w:p>
-      <w:pPr>
-        <w:ind w:firstLine="0"/>
-        <w:rPr>
-          <w:rStyle w:val="a5"/>
-          <w:iCs w:val="0"/>
-          <w:lang w:val="en-US"/>
-        </w:rPr>
-      </w:pPr>
-      <w:r>
-        <w:rPr>
-          <w:rStyle w:val="a5"/>
-          <w:iCs w:val="0"/>
-          <w:lang w:val="en-US"/>
-        </w:rPr>
-        <w:t xml:space="preserve">    x = (</w:t>
-      </w:r>
-      <w:proofErr w:type="spellStart"/>
-      <w:r>
-        <w:rPr>
-          <w:rStyle w:val="a5"/>
-          <w:iCs w:val="0"/>
-          <w:lang w:val="en-US"/>
-        </w:rPr>
-        <w:t>a+b</w:t>
-      </w:r>
-      <w:proofErr w:type="spellEnd"/>
-      <w:r>
-        <w:rPr>
-          <w:rStyle w:val="a5"/>
-          <w:iCs w:val="0"/>
-          <w:lang w:val="en-US"/>
-        </w:rPr>
-        <w:t>)/2</w:t>
-      </w:r>
-    </w:p>
-    <w:p>
-      <w:pPr>
-        <w:ind w:firstLine="0"/>
-        <w:rPr>
-          <w:rStyle w:val="a5"/>
-          <w:iCs w:val="0"/>
-          <w:lang w:val="en-US"/>
-        </w:rPr>
-      </w:pPr>
-      <w:r>
-        <w:rPr>
-          <w:rStyle w:val="a5"/>
-          <w:iCs w:val="0"/>
-          <w:lang w:val="en-US"/>
-        </w:rPr>
-        <w:t xml:space="preserve">    f_1_value = f_1(x)</w:t>
-      </w:r>
-    </w:p>
-    <w:p>
-      <w:pPr>
-        <w:ind w:firstLine="0"/>
-        <w:rPr>
-          <w:rStyle w:val="a5"/>
-          <w:iCs w:val="0"/>
-          <w:lang w:val="en-US"/>
-        </w:rPr>
-      </w:pPr>
-    </w:p>
-    <w:p>
-      <w:pPr>
-        <w:ind w:firstLine="0"/>
-        <w:rPr>
-          <w:rStyle w:val="a5"/>
-          <w:iCs w:val="0"/>
-          <w:lang w:val="en-US"/>
-        </w:rPr>
-      </w:pPr>
-      <w:r>
-        <w:rPr>
-          <w:rStyle w:val="a5"/>
-          <w:iCs w:val="0"/>
-          <w:lang w:val="en-US"/>
-        </w:rPr>
-        <w:t xml:space="preserve">    if(abs(f_1_value) &lt;= e):</w:t>
-      </w:r>
-    </w:p>
-    <w:p>
-      <w:pPr>
-        <w:ind w:firstLine="0"/>
-        <w:rPr>
-          <w:rStyle w:val="a5"/>
-          <w:iCs w:val="0"/>
-          <w:lang w:val="en-US"/>
-        </w:rPr>
-      </w:pPr>
-      <w:r>
-        <w:rPr>
-          <w:rStyle w:val="a5"/>
-          <w:iCs w:val="0"/>
-          <w:lang w:val="en-US"/>
-        </w:rPr>
-        <w:t xml:space="preserve">        return [(</w:t>
-      </w:r>
-      <w:proofErr w:type="gramStart"/>
-      <w:r>
-        <w:rPr>
-          <w:rStyle w:val="a5"/>
-          <w:iCs w:val="0"/>
-          <w:lang w:val="en-US"/>
-        </w:rPr>
-        <w:t>round(</w:t>
-      </w:r>
-      <w:proofErr w:type="gramEnd"/>
-      <w:r>
-        <w:rPr>
-          <w:rStyle w:val="a5"/>
-          <w:iCs w:val="0"/>
-          <w:lang w:val="en-US"/>
-        </w:rPr>
-        <w:t xml:space="preserve">x, </w:t>
-      </w:r>
-      <w:proofErr w:type="spellStart"/>
-      <w:r>
-        <w:rPr>
-          <w:rStyle w:val="a5"/>
-          <w:iCs w:val="0"/>
-          <w:lang w:val="en-US"/>
-        </w:rPr>
-        <w:t>round_num</w:t>
-      </w:r>
-      <w:proofErr w:type="spellEnd"/>
-      <w:r>
-        <w:rPr>
-          <w:rStyle w:val="a5"/>
-          <w:iCs w:val="0"/>
-          <w:lang w:val="en-US"/>
-        </w:rPr>
-        <w:t xml:space="preserve">), round(f(x), </w:t>
-      </w:r>
-      <w:proofErr w:type="spellStart"/>
-      <w:r>
-        <w:rPr>
-          <w:rStyle w:val="a5"/>
-          <w:iCs w:val="0"/>
-          <w:lang w:val="en-US"/>
-        </w:rPr>
-        <w:t>round_num</w:t>
-      </w:r>
-      <w:proofErr w:type="spellEnd"/>
-      <w:r>
-        <w:rPr>
-          <w:rStyle w:val="a5"/>
-          <w:iCs w:val="0"/>
-          <w:lang w:val="en-US"/>
-        </w:rPr>
-        <w:t xml:space="preserve">)), </w:t>
-      </w:r>
-      <w:proofErr w:type="spellStart"/>
-      <w:r>
-        <w:rPr>
-          <w:rStyle w:val="a5"/>
-          <w:iCs w:val="0"/>
-          <w:lang w:val="en-US"/>
-        </w:rPr>
-        <w:t>iter</w:t>
-      </w:r>
-      <w:proofErr w:type="spellEnd"/>
-      <w:r>
-        <w:rPr>
-          <w:rStyle w:val="a5"/>
-          <w:iCs w:val="0"/>
-          <w:lang w:val="en-US"/>
-        </w:rPr>
-        <w:t>]</w:t>
-      </w:r>
-    </w:p>
-    <w:p>
-      <w:pPr>
-        <w:ind w:firstLine="0"/>
-        <w:rPr>
-          <w:rStyle w:val="a5"/>
-          <w:iCs w:val="0"/>
-          <w:lang w:val="en-US"/>
-        </w:rPr>
-      </w:pPr>
-    </w:p>
-    <w:p>
-      <w:pPr>
-        <w:ind w:firstLine="0"/>
-        <w:rPr>
-          <w:rStyle w:val="a5"/>
-          <w:iCs w:val="0"/>
-          <w:lang w:val="en-US"/>
-        </w:rPr>
-      </w:pPr>
-      <w:r>
-        <w:rPr>
-          <w:rStyle w:val="a5"/>
-          <w:iCs w:val="0"/>
-          <w:lang w:val="en-US"/>
-        </w:rPr>
-        <w:t xml:space="preserve">    </w:t>
-      </w:r>
-      <w:proofErr w:type="gramStart"/>
-      <w:r>
-        <w:rPr>
-          <w:rStyle w:val="a5"/>
-          <w:iCs w:val="0"/>
-          <w:lang w:val="en-US"/>
-        </w:rPr>
-        <w:t>if(</w:t>
-      </w:r>
-      <w:proofErr w:type="gramEnd"/>
-      <w:r>
-        <w:rPr>
-          <w:rStyle w:val="a5"/>
-          <w:iCs w:val="0"/>
-          <w:lang w:val="en-US"/>
-        </w:rPr>
-        <w:t>f_1_value &gt; 0):</w:t>
-      </w:r>
-    </w:p>
-    <w:p>
-      <w:pPr>
-        <w:ind w:firstLine="0"/>
-        <w:rPr>
-          <w:rStyle w:val="a5"/>
-          <w:iCs w:val="0"/>
-          <w:lang w:val="en-US"/>
-        </w:rPr>
-      </w:pPr>
-      <w:r>
-        <w:rPr>
-          <w:rStyle w:val="a5"/>
-          <w:iCs w:val="0"/>
-          <w:lang w:val="en-US"/>
-        </w:rPr>
-        <w:t xml:space="preserve">        return </w:t>
-      </w:r>
-      <w:proofErr w:type="spellStart"/>
-      <w:r>
-        <w:rPr>
-          <w:rStyle w:val="a5"/>
-          <w:iCs w:val="0"/>
-          <w:lang w:val="en-US"/>
-        </w:rPr>
-        <w:t>the_midpoint_</w:t>
-      </w:r>
-      <w:proofErr w:type="gramStart"/>
-      <w:r>
-        <w:rPr>
-          <w:rStyle w:val="a5"/>
-          <w:iCs w:val="0"/>
-          <w:lang w:val="en-US"/>
-        </w:rPr>
-        <w:t>method</w:t>
-      </w:r>
-      <w:proofErr w:type="spellEnd"/>
-      <w:r>
-        <w:rPr>
-          <w:rStyle w:val="a5"/>
-          <w:iCs w:val="0"/>
-          <w:lang w:val="en-US"/>
-        </w:rPr>
-        <w:t>(</w:t>
-      </w:r>
-      <w:proofErr w:type="gramEnd"/>
-      <w:r>
-        <w:rPr>
-          <w:rStyle w:val="a5"/>
-          <w:iCs w:val="0"/>
-          <w:lang w:val="en-US"/>
-        </w:rPr>
-        <w:t xml:space="preserve">a, x, e, </w:t>
-      </w:r>
-      <w:proofErr w:type="spellStart"/>
-      <w:r>
-        <w:rPr>
-          <w:rStyle w:val="a5"/>
-          <w:iCs w:val="0"/>
-          <w:lang w:val="en-US"/>
-        </w:rPr>
-        <w:t>iter</w:t>
-      </w:r>
-      <w:proofErr w:type="spellEnd"/>
-      <w:r>
-        <w:rPr>
-          <w:rStyle w:val="a5"/>
-          <w:iCs w:val="0"/>
-          <w:lang w:val="en-US"/>
-        </w:rPr>
-        <w:t>)</w:t>
-      </w:r>
-    </w:p>
-    <w:p>
-      <w:pPr>
-        <w:ind w:firstLine="0"/>
-        <w:rPr>
-          <w:rStyle w:val="a5"/>
-          <w:iCs w:val="0"/>
-          <w:lang w:val="en-US"/>
-        </w:rPr>
-      </w:pPr>
-      <w:r>
-        <w:rPr>
-          <w:rStyle w:val="a5"/>
-          <w:iCs w:val="0"/>
-          <w:lang w:val="en-US"/>
-        </w:rPr>
-        <w:t xml:space="preserve">    </w:t>
-      </w:r>
-    </w:p>
-    <w:p>
-      <w:pPr>
-        <w:ind w:firstLine="0"/>
-        <w:rPr>
-          <w:rStyle w:val="a5"/>
-          <w:iCs w:val="0"/>
-          <w:lang w:val="en-US"/>
-        </w:rPr>
-      </w:pPr>
-      <w:r>
-        <w:rPr>
-          <w:rStyle w:val="a5"/>
-          <w:iCs w:val="0"/>
-          <w:lang w:val="en-US"/>
-        </w:rPr>
-        <w:t xml:space="preserve">    return </w:t>
-      </w:r>
-      <w:proofErr w:type="spellStart"/>
-      <w:r>
-        <w:rPr>
-          <w:rStyle w:val="a5"/>
-          <w:iCs w:val="0"/>
-          <w:lang w:val="en-US"/>
-        </w:rPr>
-        <w:t>the_midpoint_</w:t>
-      </w:r>
-      <w:proofErr w:type="gramStart"/>
-      <w:r>
-        <w:rPr>
-          <w:rStyle w:val="a5"/>
-          <w:iCs w:val="0"/>
-          <w:lang w:val="en-US"/>
-        </w:rPr>
-        <w:t>method</w:t>
-      </w:r>
-      <w:proofErr w:type="spellEnd"/>
-      <w:r>
-        <w:rPr>
-          <w:rStyle w:val="a5"/>
-          <w:iCs w:val="0"/>
-          <w:lang w:val="en-US"/>
-        </w:rPr>
-        <w:t>(</w:t>
-      </w:r>
-      <w:proofErr w:type="gramEnd"/>
-      <w:r>
-        <w:rPr>
-          <w:rStyle w:val="a5"/>
-          <w:iCs w:val="0"/>
-          <w:lang w:val="en-US"/>
-        </w:rPr>
-        <w:t xml:space="preserve">x, b, e, </w:t>
-      </w:r>
-      <w:proofErr w:type="spellStart"/>
-      <w:r>
-        <w:rPr>
-          <w:rStyle w:val="a5"/>
-          <w:iCs w:val="0"/>
-          <w:lang w:val="en-US"/>
-        </w:rPr>
-        <w:t>iter</w:t>
-      </w:r>
-      <w:proofErr w:type="spellEnd"/>
-      <w:r>
-        <w:rPr>
-          <w:rStyle w:val="a5"/>
-          <w:iCs w:val="0"/>
-          <w:lang w:val="en-US"/>
-        </w:rPr>
-        <w:t>)</w:t>
-      </w:r>
-    </w:p>
-    <w:p>
-      <w:pPr>
-        <w:ind w:firstLine="0"/>
-      </w:pPr>
-      <w:r>
-        <w:rPr>
-          <w:lang w:val="en-US"/>
-        </w:rPr>
-        <w:t xml:space="preserve">3.4 </w:t>
-      </w:r>
-      <w:r>
-        <w:t>Функция</w:t>
-      </w:r>
-      <w:r>
-        <w:rPr>
-          <w:lang w:val="en-US"/>
-        </w:rPr>
-        <w:t xml:space="preserve"> </w:t>
-      </w:r>
-      <w:r>
-        <w:t>реализующая</w:t>
-      </w:r>
-      <w:r>
-        <w:rPr>
-          <w:lang w:val="en-US"/>
-        </w:rPr>
-        <w:t xml:space="preserve"> </w:t>
-      </w:r>
-      <w:r>
-        <w:t>метод</w:t>
-      </w:r>
-      <w:r>
-        <w:rPr>
-          <w:lang w:val="en-US"/>
-        </w:rPr>
-        <w:t xml:space="preserve"> </w:t>
-      </w:r>
-      <w:r>
-        <w:t>хорд</w:t>
-      </w:r>
-    </w:p>
-    <w:p>
-      <w:pPr>
-        <w:ind w:firstLine="0"/>
-      </w:pPr>
-    </w:p>
-    <w:p>
-      <w:pPr>
-        <w:ind w:firstLine="0"/>
-        <w:rPr>
-          <w:rStyle w:val="a5"/>
-          <w:iCs w:val="0"/>
-          <w:lang w:val="en-US"/>
-        </w:rPr>
-      </w:pPr>
-      <w:proofErr w:type="spellStart"/>
-      <w:r>
-        <w:rPr>
-          <w:rStyle w:val="a5"/>
-          <w:iCs w:val="0"/>
-          <w:lang w:val="en-US"/>
-        </w:rPr>
-        <w:t>def</w:t>
-      </w:r>
-      <w:proofErr w:type="spellEnd"/>
-      <w:r>
-        <w:rPr>
-          <w:rStyle w:val="a5"/>
-          <w:iCs w:val="0"/>
-          <w:lang w:val="en-US"/>
-        </w:rPr>
-        <w:t xml:space="preserve"> </w:t>
-      </w:r>
-      <w:proofErr w:type="spellStart"/>
-      <w:r>
-        <w:rPr>
-          <w:rStyle w:val="a5"/>
-          <w:iCs w:val="0"/>
-          <w:lang w:val="en-US"/>
-        </w:rPr>
-        <w:t>the_chord_</w:t>
-      </w:r>
-      <w:proofErr w:type="gramStart"/>
-      <w:r>
-        <w:rPr>
-          <w:rStyle w:val="a5"/>
-          <w:iCs w:val="0"/>
-          <w:lang w:val="en-US"/>
-        </w:rPr>
-        <w:t>method</w:t>
-      </w:r>
-      <w:proofErr w:type="spellEnd"/>
-      <w:r>
-        <w:rPr>
-          <w:rStyle w:val="a5"/>
-          <w:iCs w:val="0"/>
-          <w:lang w:val="en-US"/>
-        </w:rPr>
-        <w:t>(</w:t>
-      </w:r>
-      <w:proofErr w:type="gramEnd"/>
-      <w:r>
-        <w:rPr>
-          <w:rStyle w:val="a5"/>
-          <w:iCs w:val="0"/>
-          <w:lang w:val="en-US"/>
-        </w:rPr>
-        <w:t>a, b, e):</w:t>
-      </w:r>
-    </w:p>
-    <w:p>
-      <w:pPr>
-        <w:ind w:firstLine="0"/>
-        <w:rPr>
-          <w:rStyle w:val="a5"/>
-          <w:iCs w:val="0"/>
-          <w:lang w:val="en-US"/>
-        </w:rPr>
-      </w:pPr>
-      <w:r>
-        <w:rPr>
-          <w:rStyle w:val="a5"/>
-          <w:iCs w:val="0"/>
-          <w:lang w:val="en-US"/>
-        </w:rPr>
-        <w:t xml:space="preserve">    </w:t>
-      </w:r>
-      <w:proofErr w:type="spellStart"/>
-      <w:r>
-        <w:rPr>
-          <w:rStyle w:val="a5"/>
-          <w:iCs w:val="0"/>
-          <w:lang w:val="en-US"/>
-        </w:rPr>
-        <w:t>iter</w:t>
-      </w:r>
-      <w:proofErr w:type="spellEnd"/>
-      <w:r>
-        <w:rPr>
-          <w:rStyle w:val="a5"/>
-          <w:iCs w:val="0"/>
-          <w:lang w:val="en-US"/>
-        </w:rPr>
-        <w:t xml:space="preserve"> = 0</w:t>
-      </w:r>
-    </w:p>
-    <w:p>
-      <w:pPr>
-        <w:ind w:firstLine="0"/>
-        <w:rPr>
-          <w:rStyle w:val="a5"/>
-          <w:iCs w:val="0"/>
-          <w:lang w:val="en-US"/>
-        </w:rPr>
-      </w:pPr>
-      <w:r>
-        <w:rPr>
-          <w:rStyle w:val="a5"/>
-          <w:iCs w:val="0"/>
-          <w:lang w:val="en-US"/>
-        </w:rPr>
-        <w:t xml:space="preserve">    f_1_a_value = f_1(a)</w:t>
-      </w:r>
-    </w:p>
-    <w:p>
-      <w:pPr>
-        <w:ind w:firstLine="0"/>
-        <w:rPr>
-          <w:rStyle w:val="a5"/>
-          <w:iCs w:val="0"/>
-          <w:lang w:val="en-US"/>
-        </w:rPr>
-      </w:pPr>
-      <w:r>
-        <w:rPr>
-          <w:rStyle w:val="a5"/>
-          <w:iCs w:val="0"/>
-          <w:lang w:val="en-US"/>
-        </w:rPr>
-        <w:t xml:space="preserve">    f_1_b_value = f_1(b)</w:t>
-      </w:r>
-    </w:p>
-    <w:p>
-      <w:pPr>
-        <w:ind w:firstLine="0"/>
-        <w:rPr>
-          <w:rStyle w:val="a5"/>
-          <w:iCs w:val="0"/>
-          <w:lang w:val="en-US"/>
-        </w:rPr>
-      </w:pPr>
-      <w:r>
-        <w:rPr>
-          <w:rStyle w:val="a5"/>
-          <w:iCs w:val="0"/>
-          <w:lang w:val="en-US"/>
-        </w:rPr>
-        <w:t xml:space="preserve">    f_1_x_value = 0</w:t>
-      </w:r>
-    </w:p>
-    <w:p>
-      <w:pPr>
-        <w:ind w:firstLine="0"/>
-        <w:rPr>
-          <w:rStyle w:val="a5"/>
-          <w:iCs w:val="0"/>
-          <w:lang w:val="en-US"/>
-        </w:rPr>
-      </w:pPr>
-    </w:p>
-    <w:p>
-      <w:pPr>
-        <w:ind w:firstLine="0"/>
-        <w:rPr>
-          <w:rStyle w:val="a5"/>
-          <w:iCs w:val="0"/>
-          <w:lang w:val="en-US"/>
-        </w:rPr>
-      </w:pPr>
-      <w:r>
-        <w:rPr>
-          <w:rStyle w:val="a5"/>
-          <w:iCs w:val="0"/>
-          <w:lang w:val="en-US"/>
-        </w:rPr>
-        <w:t xml:space="preserve">    </w:t>
-      </w:r>
-      <w:proofErr w:type="gramStart"/>
-      <w:r>
-        <w:rPr>
-          <w:rStyle w:val="a5"/>
-          <w:iCs w:val="0"/>
-          <w:lang w:val="en-US"/>
-        </w:rPr>
-        <w:t>if(</w:t>
-      </w:r>
-      <w:proofErr w:type="gramEnd"/>
-      <w:r>
-        <w:rPr>
-          <w:rStyle w:val="a5"/>
-          <w:iCs w:val="0"/>
-          <w:lang w:val="en-US"/>
-        </w:rPr>
         <w:t>f_1_a_value * f_1_b_value &lt; 0):</w:t>
       </w:r>
     </w:p>
@@ -2251,25 +2241,7 @@
           <w:iCs w:val="0"/>
           <w:lang w:val="en-US"/>
         </w:rPr>
-        <w:t xml:space="preserve">        </w:t>
-      </w:r>
-      <w:proofErr w:type="spellStart"/>
-      <w:r>
-        <w:rPr>
-          <w:rStyle w:val="a5"/>
-          <w:iCs w:val="0"/>
-          <w:lang w:val="en-US"/>
-        </w:rPr>
-        <w:t>def</w:t>
-      </w:r>
-      <w:proofErr w:type="spellEnd"/>
-      <w:r>
-        <w:rPr>
-          <w:rStyle w:val="a5"/>
-          <w:iCs w:val="0"/>
-          <w:lang w:val="en-US"/>
-        </w:rPr>
-        <w:t xml:space="preserve"> </w:t>
+        <w:t xml:space="preserve">        def </w:t>
       </w:r>
       <w:proofErr w:type="spellStart"/>
       <w:r>
@@ -3466,9 +3438,10 @@
       <w:r>
         <w:rPr>
           <w:rStyle w:val="a5"/>
+          <w:noProof/>
         </w:rPr>
         <w:drawing>
-          <wp:inline distT="0" distB="0" distL="0" distR="0" wp14:anchorId="3145DD79" wp14:editId="173E03BC">
+          <wp:inline distT="0" distB="0" distL="0" distR="0" wp14:anchorId="4DDB5C64" wp14:editId="73743DAB">
             <wp:extent cx="4910425" cy="353782"/>
             <wp:effectExtent l="0" t="0" r="5080" b="8255"/>
             <wp:docPr id="3" name="Рисунок 3"/>
@@ -3515,19 +3488,7 @@
         <w:rPr>
           <w:rStyle w:val="a5"/>
         </w:rPr>
-        <w:t xml:space="preserve">Рисунок </w:t>
-      </w:r>
-      <w:r>
-        <w:rPr>
-          <w:rStyle w:val="a5"/>
-        </w:rPr>
-        <w:t>4</w:t>
-      </w:r>
-      <w:r>
-        <w:rPr>
-          <w:rStyle w:val="a5"/>
-        </w:rPr>
-        <w:t>.1 – Результаты вычислений минимума разными способами.</w:t>
+        <w:t>Рисунок 4.1 – Результаты вычислений минимума разными способами.</w:t>
       </w:r>
     </w:p>
     <w:p>
@@ -3613,7 +3574,10 @@
               <w:jc w:val="center"/>
             </w:pPr>
             <w:r>
-              <w:t>Количество вычислений функций</w:t>
+              <w:t xml:space="preserve">Количество вычислений </w:t>
+            </w:r>
+            <w:r>
+              <w:t>производной</w:t>
             </w:r>
           </w:p>
         </w:tc>
@@ -3660,10 +3624,7 @@
               <w:jc w:val="center"/>
             </w:pPr>
             <w:r>
-              <w:t xml:space="preserve">Метода </w:t>
-            </w:r>
-            <w:r>
-              <w:t>средней точки</w:t>
+              <w:t>Метода средней точки</w:t>
             </w:r>
           </w:p>
         </w:tc>
@@ -3747,10 +3708,7 @@
               <w:jc w:val="center"/>
             </w:pPr>
             <w:r>
-              <w:t xml:space="preserve">Метод </w:t>
-            </w:r>
-            <w:r>
-              <w:t>хорд</w:t>
+              <w:t>Метод хорд</w:t>
             </w:r>
           </w:p>
         </w:tc>
@@ -3818,10 +3776,7 @@
               <w:rPr>
                 <w:lang w:val="en-US"/>
               </w:rPr>
-              <w:t>0. 000000</w:t>
-            </w:r>
-            <w:r>
-              <w:t>0</w:t>
+              <w:t>5.526</w:t>
             </w:r>
           </w:p>
         </w:tc>
@@ -3830,10 +3785,13 @@
     <w:p/>
     <w:p>
       <w:r>
-        <w:t xml:space="preserve">По данной таблице видно, что при вычислении минимума методом </w:t>
-      </w:r>
-      <w:r>
-        <w:t>средней точки число итераций и вычислений функции или производной меньше, чем у метода хорд.</w:t>
+        <w:t xml:space="preserve">По данной таблице видно, что при вычислении минимума </w:t>
+      </w:r>
+      <w:r>
+        <w:t xml:space="preserve">для данной функции </w:t>
+      </w:r>
+      <w:r>
+        <w:t>методом средней точки число итераций и вычислений функции или производной меньше, чем у метода хорд.</w:t>
       </w:r>
     </w:p>
     <w:p>
@@ -3857,11 +3815,9 @@
       <w:r>
         <w:t xml:space="preserve"> </w:t>
       </w:r>
-      <w:proofErr w:type="spellStart"/>
-      <w:r>
-        <w:t>ывф</w:t>
-      </w:r>
-      <w:proofErr w:type="spellEnd"/>
+      <w:r>
+        <w:t>в результате выполнение лабораторной работы я приобрел практические навыки для решения задач одномерной минимизации численными методами с использованием производной. Для заданной функции нашел минимум двумя способами: методом средней точки и методом хорд.</w:t>
+      </w:r>
     </w:p>
     <w:sectPr>
       <w:pgSz w:w="11906" w:h="16838"/>
@@ -3874,7 +3830,7 @@
 </file>
 
 <file path=word/numbering.xml><?xml version="1.0" encoding="utf-8"?>
-<w:numbering xmlns:wpc="http://schemas.microsoft.com/office/word/2010/wordprocessingCanvas" xmlns:cx="http://schemas.microsoft.com/office/drawing/2014/chartex" xmlns:mc="http://schemas.openxmlformats.org/markup-compatibility/2006" xmlns:o="urn:schemas-microsoft-com:office:office" xmlns:r="http://schemas.openxmlformats.org/officeDocument/2006/relationships" xmlns:m="http://schemas.openxmlformats.org/officeDocument/2006/math" xmlns:v="urn:schemas-microsoft-com:vml" xmlns:wp14="http://schemas.microsoft.com/office/word/2010/wordprocessingDrawing" xmlns:wp="http://schemas.openxmlformats.org/drawingml/2006/wordprocessingDrawing" xmlns:w10="urn:schemas-microsoft-com:office:word" xmlns:w="http://schemas.openxmlformats.org/wordprocessingml/2006/main" xmlns:w14="http://schemas.microsoft.com/office/word/2010/wordml" xmlns:w15="http://schemas.microsoft.com/office/word/2012/wordml" xmlns:w16se="http://schemas.microsoft.com/office/word/2015/wordml/symex" xmlns:wpg="http://schemas.microsoft.com/office/word/2010/wordprocessingGroup" xmlns:wpi="http://schemas.microsoft.com/office/word/2010/wordprocessingInk" xmlns:wne="http://schemas.microsoft.com/office/word/2006/wordml" xmlns:wps="http://schemas.microsoft.com/office/word/2010/wordprocessingShape" mc:Ignorable="w14 w15 w16se wp14">
+<w:numbering xmlns:wpc="http://schemas.microsoft.com/office/word/2010/wordprocessingCanvas" xmlns:cx="http://schemas.microsoft.com/office/drawing/2014/chartex" xmlns:cx1="http://schemas.microsoft.com/office/drawing/2015/9/8/chartex" xmlns:cx2="http://schemas.microsoft.com/office/drawing/2015/10/21/chartex" xmlns:cx3="http://schemas.microsoft.com/office/drawing/2016/5/9/chartex" xmlns:cx4="http://schemas.microsoft.com/office/drawing/2016/5/10/chartex" xmlns:cx5="http://schemas.microsoft.com/office/drawing/2016/5/11/chartex" xmlns:cx6="http://schemas.microsoft.com/office/drawing/2016/5/12/chartex" xmlns:cx7="http://schemas.microsoft.com/office/drawing/2016/5/13/chartex" xmlns:cx8="http://schemas.microsoft.com/office/drawing/2016/5/14/chartex" xmlns:mc="http://schemas.openxmlformats.org/markup-compatibility/2006" xmlns:aink="http://schemas.microsoft.com/office/drawing/2016/ink" xmlns:am3d="http://schemas.microsoft.com/office/drawing/2017/model3d" xmlns:o="urn:schemas-microsoft-com:office:office" xmlns:oel="http://schemas.microsoft.com/office/2019/extlst" xmlns:r="http://schemas.openxmlformats.org/officeDocument/2006/relationships" xmlns:m="http://schemas.openxmlformats.org/officeDocument/2006/math" xmlns:v="urn:schemas-microsoft-com:vml" xmlns:wp14="http://schemas.microsoft.com/office/word/2010/wordprocessingDrawing" xmlns:wp="http://schemas.openxmlformats.org/drawingml/2006/wordprocessingDrawing" xmlns:w10="urn:schemas-microsoft-com:office:word" xmlns:w="http://schemas.openxmlformats.org/wordprocessingml/2006/main" xmlns:w14="http://schemas.microsoft.com/office/word/2010/wordml" xmlns:w15="http://schemas.microsoft.com/office/word/2012/wordml" xmlns:w16cex="http://schemas.microsoft.com/office/word/2018/wordml/cex" xmlns:w16cid="http://schemas.microsoft.com/office/word/2016/wordml/cid" xmlns:w16="http://schemas.microsoft.com/office/word/2018/wordml" xmlns:w16sdtdh="http://schemas.microsoft.com/office/word/2020/wordml/sdtdatahash" xmlns:w16se="http://schemas.microsoft.com/office/word/2015/wordml/symex" xmlns:wpg="http://schemas.microsoft.com/office/word/2010/wordprocessingGroup" xmlns:wpi="http://schemas.microsoft.com/office/word/2010/wordprocessingInk" xmlns:wne="http://schemas.microsoft.com/office/word/2006/wordml" xmlns:wps="http://schemas.microsoft.com/office/word/2010/wordprocessingShape" mc:Ignorable="w14 w15 w16se w16cid w16 w16cex w16sdtdh wp14">
   <w:abstractNum w:abstractNumId="0" w15:restartNumberingAfterBreak="0">
     <w:nsid w:val="3A225BC7"/>
     <w:multiLevelType w:val="hybridMultilevel"/>
@@ -4145,20 +4101,20 @@
       </w:pPr>
     </w:lvl>
   </w:abstractNum>
-  <w:num w:numId="1">
+  <w:num w:numId="1" w16cid:durableId="46078271">
     <w:abstractNumId w:val="2"/>
   </w:num>
-  <w:num w:numId="2">
+  <w:num w:numId="2" w16cid:durableId="1870028964">
     <w:abstractNumId w:val="0"/>
   </w:num>
-  <w:num w:numId="3">
+  <w:num w:numId="3" w16cid:durableId="1511984586">
     <w:abstractNumId w:val="1"/>
   </w:num>
 </w:numbering>
 </file>
 
 <file path=word/styles.xml><?xml version="1.0" encoding="utf-8"?>
-<w:styles xmlns:mc="http://schemas.openxmlformats.org/markup-compatibility/2006" xmlns:r="http://schemas.openxmlformats.org/officeDocument/2006/relationships" xmlns:w="http://schemas.openxmlformats.org/wordprocessingml/2006/main" xmlns:w14="http://schemas.microsoft.com/office/word/2010/wordml" xmlns:w15="http://schemas.microsoft.com/office/word/2012/wordml" xmlns:w16se="http://schemas.microsoft.com/office/word/2015/wordml/symex" mc:Ignorable="w14 w15 w16se">
+<w:styles xmlns:mc="http://schemas.openxmlformats.org/markup-compatibility/2006" xmlns:r="http://schemas.openxmlformats.org/officeDocument/2006/relationships" xmlns:w="http://schemas.openxmlformats.org/wordprocessingml/2006/main" xmlns:w14="http://schemas.microsoft.com/office/word/2010/wordml" xmlns:w15="http://schemas.microsoft.com/office/word/2012/wordml" xmlns:w16cex="http://schemas.microsoft.com/office/word/2018/wordml/cex" xmlns:w16cid="http://schemas.microsoft.com/office/word/2016/wordml/cid" xmlns:w16="http://schemas.microsoft.com/office/word/2018/wordml" xmlns:w16sdtdh="http://schemas.microsoft.com/office/word/2020/wordml/sdtdatahash" xmlns:w16se="http://schemas.microsoft.com/office/word/2015/wordml/symex" mc:Ignorable="w14 w15 w16se w16cid w16 w16cex w16sdtdh">
   <w:docDefaults>
     <w:rPrDefault>
       <w:rPr>
@@ -4174,7 +4130,7 @@
       </w:pPr>
     </w:pPrDefault>
   </w:docDefaults>
-  <w:latentStyles w:defLockedState="0" w:defUIPriority="99" w:defSemiHidden="0" w:defUnhideWhenUsed="0" w:defQFormat="0" w:count="371">
+  <w:latentStyles w:defLockedState="0" w:defUIPriority="99" w:defSemiHidden="0" w:defUnhideWhenUsed="0" w:defQFormat="0" w:count="376">
     <w:lsdException w:name="Normal" w:uiPriority="0" w:qFormat="1"/>
     <w:lsdException w:name="heading 1" w:uiPriority="9" w:qFormat="1"/>
     <w:lsdException w:name="heading 2" w:semiHidden="1" w:uiPriority="9" w:unhideWhenUsed="1" w:qFormat="1"/>
@@ -4546,6 +4502,11 @@
     <w:lsdException w:name="List Table 5 Dark Accent 6" w:uiPriority="50"/>
     <w:lsdException w:name="List Table 6 Colorful Accent 6" w:uiPriority="51"/>
     <w:lsdException w:name="List Table 7 Colorful Accent 6" w:uiPriority="52"/>
+    <w:lsdException w:name="Mention" w:semiHidden="1" w:unhideWhenUsed="1"/>
+    <w:lsdException w:name="Smart Hyperlink" w:semiHidden="1" w:unhideWhenUsed="1"/>
+    <w:lsdException w:name="Hashtag" w:semiHidden="1" w:unhideWhenUsed="1"/>
+    <w:lsdException w:name="Unresolved Mention" w:semiHidden="1" w:unhideWhenUsed="1"/>
+    <w:lsdException w:name="Smart Link" w:semiHidden="1" w:unhideWhenUsed="1"/>
   </w:latentStyles>
   <w:style w:type="paragraph" w:default="1" w:styleId="a">
     <w:name w:val="Normal"/>

</xml_diff>

<commit_message>
Made Lab_3 on optimization
</commit_message>
<xml_diff>
--- a/6 Семестр/Оптимизация/Лаб.2 Вар.23 БИВТ-20-1 Смирнов-1.docx.docx
+++ b/6 Семестр/Оптимизация/Лаб.2 Вар.23 БИВТ-20-1 Смирнов-1.docx.docx
@@ -1,6 +1,6 @@
 
 <file path=word/document.xml><?xml version="1.0" encoding="utf-8"?>
-<w:document xmlns:wpc="http://schemas.microsoft.com/office/word/2010/wordprocessingCanvas" xmlns:cx="http://schemas.microsoft.com/office/drawing/2014/chartex" xmlns:cx1="http://schemas.microsoft.com/office/drawing/2015/9/8/chartex" xmlns:cx2="http://schemas.microsoft.com/office/drawing/2015/10/21/chartex" xmlns:cx3="http://schemas.microsoft.com/office/drawing/2016/5/9/chartex" xmlns:cx4="http://schemas.microsoft.com/office/drawing/2016/5/10/chartex" xmlns:cx5="http://schemas.microsoft.com/office/drawing/2016/5/11/chartex" xmlns:cx6="http://schemas.microsoft.com/office/drawing/2016/5/12/chartex" xmlns:cx7="http://schemas.microsoft.com/office/drawing/2016/5/13/chartex" xmlns:cx8="http://schemas.microsoft.com/office/drawing/2016/5/14/chartex" xmlns:mc="http://schemas.openxmlformats.org/markup-compatibility/2006" xmlns:aink="http://schemas.microsoft.com/office/drawing/2016/ink" xmlns:am3d="http://schemas.microsoft.com/office/drawing/2017/model3d" xmlns:o="urn:schemas-microsoft-com:office:office" xmlns:oel="http://schemas.microsoft.com/office/2019/extlst" xmlns:r="http://schemas.openxmlformats.org/officeDocument/2006/relationships" xmlns:m="http://schemas.openxmlformats.org/officeDocument/2006/math" xmlns:v="urn:schemas-microsoft-com:vml" xmlns:wp14="http://schemas.microsoft.com/office/word/2010/wordprocessingDrawing" xmlns:wp="http://schemas.openxmlformats.org/drawingml/2006/wordprocessingDrawing" xmlns:w10="urn:schemas-microsoft-com:office:word" xmlns:w="http://schemas.openxmlformats.org/wordprocessingml/2006/main" xmlns:w14="http://schemas.microsoft.com/office/word/2010/wordml" xmlns:w15="http://schemas.microsoft.com/office/word/2012/wordml" xmlns:w16cex="http://schemas.microsoft.com/office/word/2018/wordml/cex" xmlns:w16cid="http://schemas.microsoft.com/office/word/2016/wordml/cid" xmlns:w16="http://schemas.microsoft.com/office/word/2018/wordml" xmlns:w16sdtdh="http://schemas.microsoft.com/office/word/2020/wordml/sdtdatahash" xmlns:w16se="http://schemas.microsoft.com/office/word/2015/wordml/symex" xmlns:wpg="http://schemas.microsoft.com/office/word/2010/wordprocessingGroup" xmlns:wpi="http://schemas.microsoft.com/office/word/2010/wordprocessingInk" xmlns:wne="http://schemas.microsoft.com/office/word/2006/wordml" xmlns:wps="http://schemas.microsoft.com/office/word/2010/wordprocessingShape" mc:Ignorable="w14 w15 w16se w16cid w16 w16cex w16sdtdh wp14">
+<w:document xmlns:wpc="http://schemas.microsoft.com/office/word/2010/wordprocessingCanvas" xmlns:cx="http://schemas.microsoft.com/office/drawing/2014/chartex" xmlns:mc="http://schemas.openxmlformats.org/markup-compatibility/2006" xmlns:o="urn:schemas-microsoft-com:office:office" xmlns:r="http://schemas.openxmlformats.org/officeDocument/2006/relationships" xmlns:m="http://schemas.openxmlformats.org/officeDocument/2006/math" xmlns:v="urn:schemas-microsoft-com:vml" xmlns:wp14="http://schemas.microsoft.com/office/word/2010/wordprocessingDrawing" xmlns:wp="http://schemas.openxmlformats.org/drawingml/2006/wordprocessingDrawing" xmlns:w10="urn:schemas-microsoft-com:office:word" xmlns:w="http://schemas.openxmlformats.org/wordprocessingml/2006/main" xmlns:w14="http://schemas.microsoft.com/office/word/2010/wordml" xmlns:w15="http://schemas.microsoft.com/office/word/2012/wordml" xmlns:w16se="http://schemas.microsoft.com/office/word/2015/wordml/symex" xmlns:wpg="http://schemas.microsoft.com/office/word/2010/wordprocessingGroup" xmlns:wpi="http://schemas.microsoft.com/office/word/2010/wordprocessingInk" xmlns:wne="http://schemas.microsoft.com/office/word/2006/wordml" xmlns:wps="http://schemas.microsoft.com/office/word/2010/wordprocessingShape" mc:Ignorable="w14 w15 w16se wp14">
   <w:body>
     <w:p>
       <w:pPr>
@@ -390,16 +390,8 @@
         <w:rPr>
           <w:lang w:eastAsia="ru-RU"/>
         </w:rPr>
-        <w:t xml:space="preserve">Смирнов </w:t>
-      </w:r>
-      <w:proofErr w:type="gramStart"/>
-      <w:r>
-        <w:rPr>
-          <w:lang w:eastAsia="ru-RU"/>
-        </w:rPr>
-        <w:t>А.А.</w:t>
-      </w:r>
-      <w:proofErr w:type="gramEnd"/>
+        <w:t>Смирнов А.А.</w:t>
+      </w:r>
     </w:p>
     <w:p>
       <w:pPr>
@@ -665,7 +657,7 @@
         </w:numPr>
       </w:pPr>
       <w:r>
-        <w:t>Формулировка</w:t>
+        <w:t>Задача</w:t>
       </w:r>
     </w:p>
     <w:p>
@@ -1125,6 +1117,7 @@
       <w:r>
         <w:rPr>
           <w:noProof/>
+          <w:lang w:eastAsia="ru-RU"/>
         </w:rPr>
         <w:drawing>
           <wp:inline distT="0" distB="0" distL="0" distR="0" wp14:anchorId="267BB6CE" wp14:editId="7320D6BF">
@@ -1205,39 +1198,77 @@
     <w:p>
       <w:pPr>
         <w:ind w:firstLine="0"/>
-        <w:rPr>
-          <w:lang w:val="en-US"/>
-        </w:rPr>
-      </w:pPr>
-      <w:r>
-        <w:rPr>
-          <w:lang w:val="en-US"/>
-        </w:rPr>
-        <w:t xml:space="preserve">def f(x): </w:t>
-      </w:r>
-    </w:p>
-    <w:p>
-      <w:pPr>
-        <w:ind w:firstLine="0"/>
-        <w:rPr>
-          <w:lang w:val="en-US"/>
-        </w:rPr>
-      </w:pPr>
-      <w:r>
-        <w:rPr>
-          <w:lang w:val="en-US"/>
-        </w:rPr>
+      </w:pPr>
+      <w:proofErr w:type="spellStart"/>
+      <w:r>
+        <w:rPr>
+          <w:lang w:val="en-US"/>
+        </w:rPr>
+        <w:t>def</w:t>
+      </w:r>
+      <w:proofErr w:type="spellEnd"/>
+      <w:r>
+        <w:t xml:space="preserve"> </w:t>
+      </w:r>
+      <w:r>
+        <w:rPr>
+          <w:lang w:val="en-US"/>
+        </w:rPr>
+        <w:t>f</w:t>
+      </w:r>
+      <w:r>
+        <w:t>(</w:t>
+      </w:r>
+      <w:r>
+        <w:rPr>
+          <w:lang w:val="en-US"/>
+        </w:rPr>
+        <w:t>x</w:t>
+      </w:r>
+      <w:r>
+        <w:t xml:space="preserve">): </w:t>
+      </w:r>
+    </w:p>
+    <w:p>
+      <w:pPr>
+        <w:ind w:firstLine="0"/>
+      </w:pPr>
+      <w:r>
         <w:tab/>
-        <w:t>return 5/x + x*</w:t>
-      </w:r>
-      <w:proofErr w:type="gramStart"/>
+      </w:r>
+      <w:r>
+        <w:rPr>
+          <w:lang w:val="en-US"/>
+        </w:rPr>
+        <w:t>return</w:t>
+      </w:r>
+      <w:r>
+        <w:t xml:space="preserve"> 5/</w:t>
+      </w:r>
       <w:r>
         <w:rPr>
           <w:lang w:val="en-US"/>
         </w:rPr>
         <w:t>x</w:t>
       </w:r>
-      <w:proofErr w:type="gramEnd"/>
+      <w:r>
+        <w:t xml:space="preserve"> + </w:t>
+      </w:r>
+      <w:r>
+        <w:rPr>
+          <w:lang w:val="en-US"/>
+        </w:rPr>
+        <w:t>x</w:t>
+      </w:r>
+      <w:r>
+        <w:t>*</w:t>
+      </w:r>
+      <w:r>
+        <w:rPr>
+          <w:lang w:val="en-US"/>
+        </w:rPr>
+        <w:t>x</w:t>
+      </w:r>
     </w:p>
     <w:p>
       <w:pPr>
@@ -1250,28 +1281,42 @@
     <w:p>
       <w:pPr>
         <w:ind w:firstLine="0"/>
-        <w:rPr>
-          <w:lang w:val="en-US"/>
-        </w:rPr>
-      </w:pPr>
-      <w:r>
-        <w:rPr>
-          <w:lang w:val="en-US"/>
-        </w:rPr>
-        <w:t xml:space="preserve">def f_1(x): </w:t>
-      </w:r>
-    </w:p>
-    <w:p>
-      <w:pPr>
-        <w:ind w:firstLine="0"/>
-        <w:rPr>
-          <w:lang w:val="en-US"/>
-        </w:rPr>
-      </w:pPr>
-      <w:r>
-        <w:rPr>
-          <w:lang w:val="en-US"/>
-        </w:rPr>
+      </w:pPr>
+      <w:proofErr w:type="spellStart"/>
+      <w:r>
+        <w:rPr>
+          <w:lang w:val="en-US"/>
+        </w:rPr>
+        <w:t>def</w:t>
+      </w:r>
+      <w:proofErr w:type="spellEnd"/>
+      <w:r>
+        <w:t xml:space="preserve"> </w:t>
+      </w:r>
+      <w:r>
+        <w:rPr>
+          <w:lang w:val="en-US"/>
+        </w:rPr>
+        <w:t>f</w:t>
+      </w:r>
+      <w:r>
+        <w:t>_1(</w:t>
+      </w:r>
+      <w:r>
+        <w:rPr>
+          <w:lang w:val="en-US"/>
+        </w:rPr>
+        <w:t>x</w:t>
+      </w:r>
+      <w:r>
+        <w:t xml:space="preserve">): </w:t>
+      </w:r>
+    </w:p>
+    <w:p>
+      <w:pPr>
+        <w:ind w:firstLine="0"/>
+      </w:pPr>
+      <w:r>
         <w:tab/>
       </w:r>
       <w:r>
@@ -1281,9 +1326,6 @@
         <w:t>return</w:t>
       </w:r>
       <w:r>
-        <w:rPr>
-          <w:lang w:val="en-US"/>
-        </w:rPr>
         <w:t xml:space="preserve"> -5/(</w:t>
       </w:r>
       <w:r>
@@ -1293,9 +1335,6 @@
         <w:t>x</w:t>
       </w:r>
       <w:r>
-        <w:rPr>
-          <w:lang w:val="en-US"/>
-        </w:rPr>
         <w:t>*</w:t>
       </w:r>
       <w:r>
@@ -1305,32 +1344,25 @@
         <w:t>x</w:t>
       </w:r>
       <w:r>
-        <w:rPr>
-          <w:lang w:val="en-US"/>
-        </w:rPr>
         <w:t>) + 2*</w:t>
       </w:r>
-      <w:proofErr w:type="gramStart"/>
       <w:r>
         <w:rPr>
           <w:lang w:val="en-US"/>
         </w:rPr>
         <w:t>x</w:t>
       </w:r>
-      <w:proofErr w:type="gramEnd"/>
-    </w:p>
-    <w:p>
-      <w:pPr>
-        <w:ind w:firstLine="0"/>
-        <w:rPr>
-          <w:rStyle w:val="a5"/>
-          <w:lang w:val="en-US"/>
-        </w:rPr>
-      </w:pPr>
-      <w:r>
-        <w:rPr>
-          <w:rStyle w:val="a5"/>
-          <w:lang w:val="en-US"/>
+    </w:p>
+    <w:p>
+      <w:pPr>
+        <w:ind w:firstLine="0"/>
+        <w:rPr>
+          <w:rStyle w:val="a5"/>
+        </w:rPr>
+      </w:pPr>
+      <w:r>
+        <w:rPr>
+          <w:rStyle w:val="a5"/>
         </w:rPr>
         <w:lastRenderedPageBreak/>
         <w:t xml:space="preserve">3.3 </w:t>
@@ -1344,7 +1376,6 @@
       <w:r>
         <w:rPr>
           <w:rStyle w:val="a5"/>
-          <w:lang w:val="en-US"/>
         </w:rPr>
         <w:t xml:space="preserve"> </w:t>
       </w:r>
@@ -1357,7 +1388,6 @@
       <w:r>
         <w:rPr>
           <w:rStyle w:val="a5"/>
-          <w:lang w:val="en-US"/>
         </w:rPr>
         <w:t xml:space="preserve"> </w:t>
       </w:r>
@@ -1370,7 +1400,6 @@
       <w:r>
         <w:rPr>
           <w:rStyle w:val="a5"/>
-          <w:lang w:val="en-US"/>
         </w:rPr>
         <w:t xml:space="preserve"> </w:t>
       </w:r>
@@ -1383,7 +1412,6 @@
       <w:r>
         <w:rPr>
           <w:rStyle w:val="a5"/>
-          <w:lang w:val="en-US"/>
         </w:rPr>
         <w:t xml:space="preserve"> </w:t>
       </w:r>
@@ -1403,6 +1431,7 @@
           <w:lang w:val="en-US"/>
         </w:rPr>
       </w:pPr>
+      <w:proofErr w:type="spellStart"/>
       <w:r>
         <w:rPr>
           <w:rStyle w:val="a5"/>
@@ -1411,6 +1440,7 @@
         </w:rPr>
         <w:t>def</w:t>
       </w:r>
+      <w:proofErr w:type="spellEnd"/>
       <w:r>
         <w:rPr>
           <w:rStyle w:val="a5"/>
@@ -1526,6 +1556,52 @@
           <w:iCs w:val="0"/>
           <w:lang w:val="en-US"/>
         </w:rPr>
+        <w:t>i</w:t>
+      </w:r>
+      <w:bookmarkStart w:id="0" w:name="_GoBack"/>
+      <w:bookmarkEnd w:id="0"/>
+      <w:r>
+        <w:rPr>
+          <w:rStyle w:val="a5"/>
+          <w:iCs w:val="0"/>
+          <w:lang w:val="en-US"/>
+        </w:rPr>
+        <w:t>ter</w:t>
+      </w:r>
+      <w:proofErr w:type="spellEnd"/>
+      <w:r>
+        <w:rPr>
+          <w:rStyle w:val="a5"/>
+          <w:iCs w:val="0"/>
+          <w:lang w:val="en-US"/>
+        </w:rPr>
+        <w:t xml:space="preserve"> = 0):</w:t>
+      </w:r>
+    </w:p>
+    <w:p>
+      <w:pPr>
+        <w:ind w:firstLine="0"/>
+        <w:rPr>
+          <w:rStyle w:val="a5"/>
+          <w:iCs w:val="0"/>
+          <w:lang w:val="en-US"/>
+        </w:rPr>
+      </w:pPr>
+      <w:r>
+        <w:rPr>
+          <w:rStyle w:val="a5"/>
+          <w:iCs w:val="0"/>
+          <w:lang w:val="en-US"/>
+        </w:rPr>
+        <w:t xml:space="preserve">    </w:t>
+      </w:r>
+      <w:proofErr w:type="spellStart"/>
+      <w:r>
+        <w:rPr>
+          <w:rStyle w:val="a5"/>
+          <w:iCs w:val="0"/>
+          <w:lang w:val="en-US"/>
+        </w:rPr>
         <w:t>iter</w:t>
       </w:r>
       <w:proofErr w:type="spellEnd"/>
@@ -1535,8 +1611,200 @@
           <w:iCs w:val="0"/>
           <w:lang w:val="en-US"/>
         </w:rPr>
-        <w:t xml:space="preserve"> = 0):</w:t>
-      </w:r>
+        <w:t xml:space="preserve"> += 1</w:t>
+      </w:r>
+    </w:p>
+    <w:p>
+      <w:pPr>
+        <w:ind w:firstLine="0"/>
+        <w:rPr>
+          <w:rStyle w:val="a5"/>
+          <w:iCs w:val="0"/>
+          <w:lang w:val="en-US"/>
+        </w:rPr>
+      </w:pPr>
+    </w:p>
+    <w:p>
+      <w:pPr>
+        <w:ind w:firstLine="0"/>
+        <w:rPr>
+          <w:rStyle w:val="a5"/>
+          <w:iCs w:val="0"/>
+          <w:lang w:val="en-US"/>
+        </w:rPr>
+      </w:pPr>
+      <w:r>
+        <w:rPr>
+          <w:rStyle w:val="a5"/>
+          <w:iCs w:val="0"/>
+          <w:lang w:val="en-US"/>
+        </w:rPr>
+        <w:t xml:space="preserve">    x = (</w:t>
+      </w:r>
+      <w:proofErr w:type="spellStart"/>
+      <w:r>
+        <w:rPr>
+          <w:rStyle w:val="a5"/>
+          <w:iCs w:val="0"/>
+          <w:lang w:val="en-US"/>
+        </w:rPr>
+        <w:t>a+b</w:t>
+      </w:r>
+      <w:proofErr w:type="spellEnd"/>
+      <w:r>
+        <w:rPr>
+          <w:rStyle w:val="a5"/>
+          <w:iCs w:val="0"/>
+          <w:lang w:val="en-US"/>
+        </w:rPr>
+        <w:t>)/2</w:t>
+      </w:r>
+    </w:p>
+    <w:p>
+      <w:pPr>
+        <w:ind w:firstLine="0"/>
+        <w:rPr>
+          <w:rStyle w:val="a5"/>
+          <w:iCs w:val="0"/>
+          <w:lang w:val="en-US"/>
+        </w:rPr>
+      </w:pPr>
+      <w:r>
+        <w:rPr>
+          <w:rStyle w:val="a5"/>
+          <w:iCs w:val="0"/>
+          <w:lang w:val="en-US"/>
+        </w:rPr>
+        <w:t xml:space="preserve">    f_1_value = f_1(x)</w:t>
+      </w:r>
+    </w:p>
+    <w:p>
+      <w:pPr>
+        <w:ind w:firstLine="0"/>
+        <w:rPr>
+          <w:rStyle w:val="a5"/>
+          <w:iCs w:val="0"/>
+          <w:lang w:val="en-US"/>
+        </w:rPr>
+      </w:pPr>
+    </w:p>
+    <w:p>
+      <w:pPr>
+        <w:ind w:firstLine="0"/>
+        <w:rPr>
+          <w:rStyle w:val="a5"/>
+          <w:iCs w:val="0"/>
+          <w:lang w:val="en-US"/>
+        </w:rPr>
+      </w:pPr>
+      <w:r>
+        <w:rPr>
+          <w:rStyle w:val="a5"/>
+          <w:iCs w:val="0"/>
+          <w:lang w:val="en-US"/>
+        </w:rPr>
+        <w:t xml:space="preserve">    if(abs(f_1_value) &lt;= e):</w:t>
+      </w:r>
+    </w:p>
+    <w:p>
+      <w:pPr>
+        <w:ind w:firstLine="0"/>
+        <w:rPr>
+          <w:rStyle w:val="a5"/>
+          <w:iCs w:val="0"/>
+          <w:lang w:val="en-US"/>
+        </w:rPr>
+      </w:pPr>
+      <w:r>
+        <w:rPr>
+          <w:rStyle w:val="a5"/>
+          <w:iCs w:val="0"/>
+          <w:lang w:val="en-US"/>
+        </w:rPr>
+        <w:t xml:space="preserve">        return [(</w:t>
+      </w:r>
+      <w:proofErr w:type="gramStart"/>
+      <w:r>
+        <w:rPr>
+          <w:rStyle w:val="a5"/>
+          <w:iCs w:val="0"/>
+          <w:lang w:val="en-US"/>
+        </w:rPr>
+        <w:t>round(</w:t>
+      </w:r>
+      <w:proofErr w:type="gramEnd"/>
+      <w:r>
+        <w:rPr>
+          <w:rStyle w:val="a5"/>
+          <w:iCs w:val="0"/>
+          <w:lang w:val="en-US"/>
+        </w:rPr>
+        <w:t xml:space="preserve">x, </w:t>
+      </w:r>
+      <w:proofErr w:type="spellStart"/>
+      <w:r>
+        <w:rPr>
+          <w:rStyle w:val="a5"/>
+          <w:iCs w:val="0"/>
+          <w:lang w:val="en-US"/>
+        </w:rPr>
+        <w:t>round_num</w:t>
+      </w:r>
+      <w:proofErr w:type="spellEnd"/>
+      <w:r>
+        <w:rPr>
+          <w:rStyle w:val="a5"/>
+          <w:iCs w:val="0"/>
+          <w:lang w:val="en-US"/>
+        </w:rPr>
+        <w:t xml:space="preserve">), round(f(x), </w:t>
+      </w:r>
+      <w:proofErr w:type="spellStart"/>
+      <w:r>
+        <w:rPr>
+          <w:rStyle w:val="a5"/>
+          <w:iCs w:val="0"/>
+          <w:lang w:val="en-US"/>
+        </w:rPr>
+        <w:t>round_num</w:t>
+      </w:r>
+      <w:proofErr w:type="spellEnd"/>
+      <w:r>
+        <w:rPr>
+          <w:rStyle w:val="a5"/>
+          <w:iCs w:val="0"/>
+          <w:lang w:val="en-US"/>
+        </w:rPr>
+        <w:t xml:space="preserve">)), </w:t>
+      </w:r>
+      <w:proofErr w:type="spellStart"/>
+      <w:r>
+        <w:rPr>
+          <w:rStyle w:val="a5"/>
+          <w:iCs w:val="0"/>
+          <w:lang w:val="en-US"/>
+        </w:rPr>
+        <w:t>iter</w:t>
+      </w:r>
+      <w:proofErr w:type="spellEnd"/>
+      <w:r>
+        <w:rPr>
+          <w:rStyle w:val="a5"/>
+          <w:iCs w:val="0"/>
+          <w:lang w:val="en-US"/>
+        </w:rPr>
+        <w:t>]</w:t>
+      </w:r>
+    </w:p>
+    <w:p>
+      <w:pPr>
+        <w:ind w:firstLine="0"/>
+        <w:rPr>
+          <w:rStyle w:val="a5"/>
+          <w:iCs w:val="0"/>
+          <w:lang w:val="en-US"/>
+        </w:rPr>
+      </w:pPr>
     </w:p>
     <w:p>
       <w:pPr>
@@ -1555,6 +1823,42 @@
         </w:rPr>
         <w:t xml:space="preserve">    </w:t>
       </w:r>
+      <w:proofErr w:type="gramStart"/>
+      <w:r>
+        <w:rPr>
+          <w:rStyle w:val="a5"/>
+          <w:iCs w:val="0"/>
+          <w:lang w:val="en-US"/>
+        </w:rPr>
+        <w:t>if(</w:t>
+      </w:r>
+      <w:proofErr w:type="gramEnd"/>
+      <w:r>
+        <w:rPr>
+          <w:rStyle w:val="a5"/>
+          <w:iCs w:val="0"/>
+          <w:lang w:val="en-US"/>
+        </w:rPr>
+        <w:t>f_1_value &gt; 0):</w:t>
+      </w:r>
+    </w:p>
+    <w:p>
+      <w:pPr>
+        <w:ind w:firstLine="0"/>
+        <w:rPr>
+          <w:rStyle w:val="a5"/>
+          <w:iCs w:val="0"/>
+          <w:lang w:val="en-US"/>
+        </w:rPr>
+      </w:pPr>
+      <w:r>
+        <w:rPr>
+          <w:rStyle w:val="a5"/>
+          <w:iCs w:val="0"/>
+          <w:lang w:val="en-US"/>
+        </w:rPr>
+        <w:t xml:space="preserve">        return </w:t>
+      </w:r>
       <w:proofErr w:type="spellStart"/>
       <w:r>
         <w:rPr>
@@ -1562,6 +1866,42 @@
           <w:iCs w:val="0"/>
           <w:lang w:val="en-US"/>
         </w:rPr>
+        <w:t>the_midpoint_</w:t>
+      </w:r>
+      <w:proofErr w:type="gramStart"/>
+      <w:r>
+        <w:rPr>
+          <w:rStyle w:val="a5"/>
+          <w:iCs w:val="0"/>
+          <w:lang w:val="en-US"/>
+        </w:rPr>
+        <w:t>method</w:t>
+      </w:r>
+      <w:proofErr w:type="spellEnd"/>
+      <w:r>
+        <w:rPr>
+          <w:rStyle w:val="a5"/>
+          <w:iCs w:val="0"/>
+          <w:lang w:val="en-US"/>
+        </w:rPr>
+        <w:t>(</w:t>
+      </w:r>
+      <w:proofErr w:type="gramEnd"/>
+      <w:r>
+        <w:rPr>
+          <w:rStyle w:val="a5"/>
+          <w:iCs w:val="0"/>
+          <w:lang w:val="en-US"/>
+        </w:rPr>
+        <w:t xml:space="preserve">a, x, e, </w:t>
+      </w:r>
+      <w:proofErr w:type="spellStart"/>
+      <w:r>
+        <w:rPr>
+          <w:rStyle w:val="a5"/>
+          <w:iCs w:val="0"/>
+          <w:lang w:val="en-US"/>
+        </w:rPr>
         <w:t>iter</w:t>
       </w:r>
       <w:proofErr w:type="spellEnd"/>
@@ -1571,35 +1911,43 @@
           <w:iCs w:val="0"/>
           <w:lang w:val="en-US"/>
         </w:rPr>
-        <w:t xml:space="preserve"> += 1</w:t>
-      </w:r>
-    </w:p>
-    <w:p>
-      <w:pPr>
-        <w:ind w:firstLine="0"/>
-        <w:rPr>
-          <w:rStyle w:val="a5"/>
-          <w:iCs w:val="0"/>
-          <w:lang w:val="en-US"/>
-        </w:rPr>
-      </w:pPr>
-    </w:p>
-    <w:p>
-      <w:pPr>
-        <w:ind w:firstLine="0"/>
-        <w:rPr>
-          <w:rStyle w:val="a5"/>
-          <w:iCs w:val="0"/>
-          <w:lang w:val="en-US"/>
-        </w:rPr>
-      </w:pPr>
-      <w:r>
-        <w:rPr>
-          <w:rStyle w:val="a5"/>
-          <w:iCs w:val="0"/>
-          <w:lang w:val="en-US"/>
-        </w:rPr>
-        <w:t xml:space="preserve">    x = (</w:t>
+        <w:t>)</w:t>
+      </w:r>
+    </w:p>
+    <w:p>
+      <w:pPr>
+        <w:ind w:firstLine="0"/>
+        <w:rPr>
+          <w:rStyle w:val="a5"/>
+          <w:iCs w:val="0"/>
+          <w:lang w:val="en-US"/>
+        </w:rPr>
+      </w:pPr>
+      <w:r>
+        <w:rPr>
+          <w:rStyle w:val="a5"/>
+          <w:iCs w:val="0"/>
+          <w:lang w:val="en-US"/>
+        </w:rPr>
+        <w:t xml:space="preserve">    </w:t>
+      </w:r>
+    </w:p>
+    <w:p>
+      <w:pPr>
+        <w:ind w:firstLine="0"/>
+        <w:rPr>
+          <w:rStyle w:val="a5"/>
+          <w:iCs w:val="0"/>
+          <w:lang w:val="en-US"/>
+        </w:rPr>
+      </w:pPr>
+      <w:r>
+        <w:rPr>
+          <w:rStyle w:val="a5"/>
+          <w:iCs w:val="0"/>
+          <w:lang w:val="en-US"/>
+        </w:rPr>
+        <w:t xml:space="preserve">    return </w:t>
       </w:r>
       <w:proofErr w:type="spellStart"/>
       <w:r>
@@ -1608,7 +1956,16 @@
           <w:iCs w:val="0"/>
           <w:lang w:val="en-US"/>
         </w:rPr>
-        <w:t>a+b</w:t>
+        <w:t>the_midpoint_</w:t>
+      </w:r>
+      <w:proofErr w:type="gramStart"/>
+      <w:r>
+        <w:rPr>
+          <w:rStyle w:val="a5"/>
+          <w:iCs w:val="0"/>
+          <w:lang w:val="en-US"/>
+        </w:rPr>
+        <w:t>method</w:t>
       </w:r>
       <w:proofErr w:type="spellEnd"/>
       <w:r>
@@ -1617,71 +1974,125 @@
           <w:iCs w:val="0"/>
           <w:lang w:val="en-US"/>
         </w:rPr>
-        <w:t>)/2</w:t>
-      </w:r>
-    </w:p>
-    <w:p>
-      <w:pPr>
-        <w:ind w:firstLine="0"/>
-        <w:rPr>
-          <w:rStyle w:val="a5"/>
-          <w:iCs w:val="0"/>
-          <w:lang w:val="en-US"/>
-        </w:rPr>
-      </w:pPr>
-      <w:r>
-        <w:rPr>
-          <w:rStyle w:val="a5"/>
-          <w:iCs w:val="0"/>
-          <w:lang w:val="en-US"/>
-        </w:rPr>
-        <w:t xml:space="preserve">    f_1_value = f_1(x)</w:t>
-      </w:r>
-    </w:p>
-    <w:p>
-      <w:pPr>
-        <w:ind w:firstLine="0"/>
-        <w:rPr>
-          <w:rStyle w:val="a5"/>
-          <w:iCs w:val="0"/>
-          <w:lang w:val="en-US"/>
-        </w:rPr>
-      </w:pPr>
-    </w:p>
-    <w:p>
-      <w:pPr>
-        <w:ind w:firstLine="0"/>
-        <w:rPr>
-          <w:rStyle w:val="a5"/>
-          <w:iCs w:val="0"/>
-          <w:lang w:val="en-US"/>
-        </w:rPr>
-      </w:pPr>
-      <w:r>
-        <w:rPr>
-          <w:rStyle w:val="a5"/>
-          <w:iCs w:val="0"/>
-          <w:lang w:val="en-US"/>
-        </w:rPr>
-        <w:t xml:space="preserve">    if(abs(f_1_value) &lt;= e):</w:t>
-      </w:r>
-    </w:p>
-    <w:p>
-      <w:pPr>
-        <w:ind w:firstLine="0"/>
-        <w:rPr>
-          <w:rStyle w:val="a5"/>
-          <w:iCs w:val="0"/>
-          <w:lang w:val="en-US"/>
-        </w:rPr>
-      </w:pPr>
-      <w:r>
-        <w:rPr>
-          <w:rStyle w:val="a5"/>
-          <w:iCs w:val="0"/>
-          <w:lang w:val="en-US"/>
-        </w:rPr>
-        <w:t xml:space="preserve">        return [(</w:t>
+        <w:t>(</w:t>
+      </w:r>
+      <w:proofErr w:type="gramEnd"/>
+      <w:r>
+        <w:rPr>
+          <w:rStyle w:val="a5"/>
+          <w:iCs w:val="0"/>
+          <w:lang w:val="en-US"/>
+        </w:rPr>
+        <w:t xml:space="preserve">x, b, e, </w:t>
+      </w:r>
+      <w:proofErr w:type="spellStart"/>
+      <w:r>
+        <w:rPr>
+          <w:rStyle w:val="a5"/>
+          <w:iCs w:val="0"/>
+          <w:lang w:val="en-US"/>
+        </w:rPr>
+        <w:t>iter</w:t>
+      </w:r>
+      <w:proofErr w:type="spellEnd"/>
+      <w:r>
+        <w:rPr>
+          <w:rStyle w:val="a5"/>
+          <w:iCs w:val="0"/>
+          <w:lang w:val="en-US"/>
+        </w:rPr>
+        <w:t>)</w:t>
+      </w:r>
+    </w:p>
+    <w:p>
+      <w:pPr>
+        <w:ind w:firstLine="0"/>
+        <w:rPr>
+          <w:rStyle w:val="a5"/>
+          <w:iCs w:val="0"/>
+          <w:lang w:val="en-US"/>
+        </w:rPr>
+      </w:pPr>
+    </w:p>
+    <w:p>
+      <w:pPr>
+        <w:ind w:firstLine="0"/>
+        <w:rPr>
+          <w:lang w:val="en-US"/>
+        </w:rPr>
+      </w:pPr>
+      <w:r>
+        <w:rPr>
+          <w:lang w:val="en-US"/>
+        </w:rPr>
+        <w:t xml:space="preserve">3.4 </w:t>
+      </w:r>
+      <w:r>
+        <w:t>Функция</w:t>
+      </w:r>
+      <w:r>
+        <w:rPr>
+          <w:lang w:val="en-US"/>
+        </w:rPr>
+        <w:t xml:space="preserve"> </w:t>
+      </w:r>
+      <w:r>
+        <w:t>реализующая</w:t>
+      </w:r>
+      <w:r>
+        <w:rPr>
+          <w:lang w:val="en-US"/>
+        </w:rPr>
+        <w:t xml:space="preserve"> </w:t>
+      </w:r>
+      <w:r>
+        <w:t>метод</w:t>
+      </w:r>
+      <w:r>
+        <w:rPr>
+          <w:lang w:val="en-US"/>
+        </w:rPr>
+        <w:t xml:space="preserve"> </w:t>
+      </w:r>
+      <w:r>
+        <w:t>хорд</w:t>
+      </w:r>
+    </w:p>
+    <w:p>
+      <w:pPr>
+        <w:ind w:firstLine="0"/>
+        <w:rPr>
+          <w:rStyle w:val="a5"/>
+          <w:iCs w:val="0"/>
+          <w:lang w:val="en-US"/>
+        </w:rPr>
+      </w:pPr>
+      <w:proofErr w:type="spellStart"/>
+      <w:r>
+        <w:rPr>
+          <w:rStyle w:val="a5"/>
+          <w:iCs w:val="0"/>
+          <w:lang w:val="en-US"/>
+        </w:rPr>
+        <w:t>def</w:t>
+      </w:r>
+      <w:proofErr w:type="spellEnd"/>
+      <w:r>
+        <w:rPr>
+          <w:rStyle w:val="a5"/>
+          <w:iCs w:val="0"/>
+          <w:lang w:val="en-US"/>
+        </w:rPr>
+        <w:t xml:space="preserve"> </w:t>
+      </w:r>
+      <w:proofErr w:type="spellStart"/>
+      <w:r>
+        <w:rPr>
+          <w:rStyle w:val="a5"/>
+          <w:iCs w:val="0"/>
+          <w:lang w:val="en-US"/>
+        </w:rPr>
+        <w:t>the_chord_</w:t>
       </w:r>
       <w:proofErr w:type="gramStart"/>
       <w:r>
@@ -1690,7 +2101,16 @@
           <w:iCs w:val="0"/>
           <w:lang w:val="en-US"/>
         </w:rPr>
-        <w:t>round(</w:t>
+        <w:t>method</w:t>
+      </w:r>
+      <w:proofErr w:type="spellEnd"/>
+      <w:r>
+        <w:rPr>
+          <w:rStyle w:val="a5"/>
+          <w:iCs w:val="0"/>
+          <w:lang w:val="en-US"/>
+        </w:rPr>
+        <w:t>(</w:t>
       </w:r>
       <w:proofErr w:type="gramEnd"/>
       <w:r>
@@ -1699,7 +2119,25 @@
           <w:iCs w:val="0"/>
           <w:lang w:val="en-US"/>
         </w:rPr>
-        <w:t xml:space="preserve">x, </w:t>
+        <w:t>a, b, e):</w:t>
+      </w:r>
+    </w:p>
+    <w:p>
+      <w:pPr>
+        <w:ind w:firstLine="0"/>
+        <w:rPr>
+          <w:rStyle w:val="a5"/>
+          <w:iCs w:val="0"/>
+          <w:lang w:val="en-US"/>
+        </w:rPr>
+      </w:pPr>
+      <w:r>
+        <w:rPr>
+          <w:rStyle w:val="a5"/>
+          <w:iCs w:val="0"/>
+          <w:lang w:val="en-US"/>
+        </w:rPr>
+        <w:t xml:space="preserve">    </w:t>
       </w:r>
       <w:proofErr w:type="spellStart"/>
       <w:r>
@@ -1708,7 +2146,7 @@
           <w:iCs w:val="0"/>
           <w:lang w:val="en-US"/>
         </w:rPr>
-        <w:t>round_num</w:t>
+        <w:t>iter</w:t>
       </w:r>
       <w:proofErr w:type="spellEnd"/>
       <w:r>
@@ -1717,7 +2155,143 @@
           <w:iCs w:val="0"/>
           <w:lang w:val="en-US"/>
         </w:rPr>
-        <w:t xml:space="preserve">), round(f(x), </w:t>
+        <w:t xml:space="preserve"> = 0</w:t>
+      </w:r>
+    </w:p>
+    <w:p>
+      <w:pPr>
+        <w:ind w:firstLine="0"/>
+        <w:rPr>
+          <w:rStyle w:val="a5"/>
+          <w:iCs w:val="0"/>
+          <w:lang w:val="en-US"/>
+        </w:rPr>
+      </w:pPr>
+      <w:r>
+        <w:rPr>
+          <w:rStyle w:val="a5"/>
+          <w:iCs w:val="0"/>
+          <w:lang w:val="en-US"/>
+        </w:rPr>
+        <w:t xml:space="preserve">    f_1_a_value = f_1(a)</w:t>
+      </w:r>
+    </w:p>
+    <w:p>
+      <w:pPr>
+        <w:ind w:firstLine="0"/>
+        <w:rPr>
+          <w:rStyle w:val="a5"/>
+          <w:iCs w:val="0"/>
+          <w:lang w:val="en-US"/>
+        </w:rPr>
+      </w:pPr>
+      <w:r>
+        <w:rPr>
+          <w:rStyle w:val="a5"/>
+          <w:iCs w:val="0"/>
+          <w:lang w:val="en-US"/>
+        </w:rPr>
+        <w:t xml:space="preserve">    f_1_b_value = f_1(b)</w:t>
+      </w:r>
+    </w:p>
+    <w:p>
+      <w:pPr>
+        <w:ind w:firstLine="0"/>
+        <w:rPr>
+          <w:rStyle w:val="a5"/>
+          <w:iCs w:val="0"/>
+          <w:lang w:val="en-US"/>
+        </w:rPr>
+      </w:pPr>
+      <w:r>
+        <w:rPr>
+          <w:rStyle w:val="a5"/>
+          <w:iCs w:val="0"/>
+          <w:lang w:val="en-US"/>
+        </w:rPr>
+        <w:t xml:space="preserve">    f_1_x_value = 0</w:t>
+      </w:r>
+    </w:p>
+    <w:p>
+      <w:pPr>
+        <w:ind w:firstLine="0"/>
+        <w:rPr>
+          <w:rStyle w:val="a5"/>
+          <w:iCs w:val="0"/>
+          <w:lang w:val="en-US"/>
+        </w:rPr>
+      </w:pPr>
+    </w:p>
+    <w:p>
+      <w:pPr>
+        <w:ind w:firstLine="0"/>
+        <w:rPr>
+          <w:rStyle w:val="a5"/>
+          <w:iCs w:val="0"/>
+          <w:lang w:val="en-US"/>
+        </w:rPr>
+      </w:pPr>
+      <w:r>
+        <w:rPr>
+          <w:rStyle w:val="a5"/>
+          <w:iCs w:val="0"/>
+          <w:lang w:val="en-US"/>
+        </w:rPr>
+        <w:t xml:space="preserve">    </w:t>
+      </w:r>
+      <w:proofErr w:type="gramStart"/>
+      <w:r>
+        <w:rPr>
+          <w:rStyle w:val="a5"/>
+          <w:iCs w:val="0"/>
+          <w:lang w:val="en-US"/>
+        </w:rPr>
+        <w:t>if(</w:t>
+      </w:r>
+      <w:proofErr w:type="gramEnd"/>
+      <w:r>
+        <w:rPr>
+          <w:rStyle w:val="a5"/>
+          <w:iCs w:val="0"/>
+          <w:lang w:val="en-US"/>
+        </w:rPr>
+        <w:t>f_1_a_value * f_1_b_value &lt; 0):</w:t>
+      </w:r>
+    </w:p>
+    <w:p>
+      <w:pPr>
+        <w:ind w:firstLine="0"/>
+        <w:rPr>
+          <w:rStyle w:val="a5"/>
+          <w:iCs w:val="0"/>
+          <w:lang w:val="en-US"/>
+        </w:rPr>
+      </w:pPr>
+      <w:r>
+        <w:rPr>
+          <w:rStyle w:val="a5"/>
+          <w:iCs w:val="0"/>
+          <w:lang w:val="en-US"/>
+        </w:rPr>
+        <w:t xml:space="preserve">        </w:t>
+      </w:r>
+    </w:p>
+    <w:p>
+      <w:pPr>
+        <w:ind w:firstLine="0"/>
+        <w:rPr>
+          <w:rStyle w:val="a5"/>
+          <w:iCs w:val="0"/>
+          <w:lang w:val="en-US"/>
+        </w:rPr>
+      </w:pPr>
+      <w:r>
+        <w:rPr>
+          <w:rStyle w:val="a5"/>
+          <w:iCs w:val="0"/>
+          <w:lang w:val="en-US"/>
+        </w:rPr>
+        <w:t xml:space="preserve">        </w:t>
       </w:r>
       <w:proofErr w:type="spellStart"/>
       <w:r>
@@ -1726,7 +2300,7 @@
           <w:iCs w:val="0"/>
           <w:lang w:val="en-US"/>
         </w:rPr>
-        <w:t>round_num</w:t>
+        <w:t>def</w:t>
       </w:r>
       <w:proofErr w:type="spellEnd"/>
       <w:r>
@@ -1735,513 +2309,7 @@
           <w:iCs w:val="0"/>
           <w:lang w:val="en-US"/>
         </w:rPr>
-        <w:t xml:space="preserve">)), </w:t>
-      </w:r>
-      <w:proofErr w:type="spellStart"/>
-      <w:r>
-        <w:rPr>
-          <w:rStyle w:val="a5"/>
-          <w:iCs w:val="0"/>
-          <w:lang w:val="en-US"/>
-        </w:rPr>
-        <w:t>iter</w:t>
-      </w:r>
-      <w:proofErr w:type="spellEnd"/>
-      <w:r>
-        <w:rPr>
-          <w:rStyle w:val="a5"/>
-          <w:iCs w:val="0"/>
-          <w:lang w:val="en-US"/>
-        </w:rPr>
-        <w:t>]</w:t>
-      </w:r>
-    </w:p>
-    <w:p>
-      <w:pPr>
-        <w:ind w:firstLine="0"/>
-        <w:rPr>
-          <w:rStyle w:val="a5"/>
-          <w:iCs w:val="0"/>
-          <w:lang w:val="en-US"/>
-        </w:rPr>
-      </w:pPr>
-    </w:p>
-    <w:p>
-      <w:pPr>
-        <w:ind w:firstLine="0"/>
-        <w:rPr>
-          <w:rStyle w:val="a5"/>
-          <w:iCs w:val="0"/>
-          <w:lang w:val="en-US"/>
-        </w:rPr>
-      </w:pPr>
-      <w:r>
-        <w:rPr>
-          <w:rStyle w:val="a5"/>
-          <w:iCs w:val="0"/>
-          <w:lang w:val="en-US"/>
-        </w:rPr>
-        <w:t xml:space="preserve">    </w:t>
-      </w:r>
-      <w:proofErr w:type="gramStart"/>
-      <w:r>
-        <w:rPr>
-          <w:rStyle w:val="a5"/>
-          <w:iCs w:val="0"/>
-          <w:lang w:val="en-US"/>
-        </w:rPr>
-        <w:t>if(</w:t>
-      </w:r>
-      <w:proofErr w:type="gramEnd"/>
-      <w:r>
-        <w:rPr>
-          <w:rStyle w:val="a5"/>
-          <w:iCs w:val="0"/>
-          <w:lang w:val="en-US"/>
-        </w:rPr>
-        <w:t>f_1_value &gt; 0):</w:t>
-      </w:r>
-    </w:p>
-    <w:p>
-      <w:pPr>
-        <w:ind w:firstLine="0"/>
-        <w:rPr>
-          <w:rStyle w:val="a5"/>
-          <w:iCs w:val="0"/>
-          <w:lang w:val="en-US"/>
-        </w:rPr>
-      </w:pPr>
-      <w:r>
-        <w:rPr>
-          <w:rStyle w:val="a5"/>
-          <w:iCs w:val="0"/>
-          <w:lang w:val="en-US"/>
-        </w:rPr>
-        <w:t xml:space="preserve">        return </w:t>
-      </w:r>
-      <w:proofErr w:type="spellStart"/>
-      <w:r>
-        <w:rPr>
-          <w:rStyle w:val="a5"/>
-          <w:iCs w:val="0"/>
-          <w:lang w:val="en-US"/>
-        </w:rPr>
-        <w:t>the_midpoint_</w:t>
-      </w:r>
-      <w:proofErr w:type="gramStart"/>
-      <w:r>
-        <w:rPr>
-          <w:rStyle w:val="a5"/>
-          <w:iCs w:val="0"/>
-          <w:lang w:val="en-US"/>
-        </w:rPr>
-        <w:t>method</w:t>
-      </w:r>
-      <w:proofErr w:type="spellEnd"/>
-      <w:r>
-        <w:rPr>
-          <w:rStyle w:val="a5"/>
-          <w:iCs w:val="0"/>
-          <w:lang w:val="en-US"/>
-        </w:rPr>
-        <w:t>(</w:t>
-      </w:r>
-      <w:proofErr w:type="gramEnd"/>
-      <w:r>
-        <w:rPr>
-          <w:rStyle w:val="a5"/>
-          <w:iCs w:val="0"/>
-          <w:lang w:val="en-US"/>
-        </w:rPr>
-        <w:t xml:space="preserve">a, x, e, </w:t>
-      </w:r>
-      <w:proofErr w:type="spellStart"/>
-      <w:r>
-        <w:rPr>
-          <w:rStyle w:val="a5"/>
-          <w:iCs w:val="0"/>
-          <w:lang w:val="en-US"/>
-        </w:rPr>
-        <w:t>iter</w:t>
-      </w:r>
-      <w:proofErr w:type="spellEnd"/>
-      <w:r>
-        <w:rPr>
-          <w:rStyle w:val="a5"/>
-          <w:iCs w:val="0"/>
-          <w:lang w:val="en-US"/>
-        </w:rPr>
-        <w:t>)</w:t>
-      </w:r>
-    </w:p>
-    <w:p>
-      <w:pPr>
-        <w:ind w:firstLine="0"/>
-        <w:rPr>
-          <w:rStyle w:val="a5"/>
-          <w:iCs w:val="0"/>
-          <w:lang w:val="en-US"/>
-        </w:rPr>
-      </w:pPr>
-      <w:r>
-        <w:rPr>
-          <w:rStyle w:val="a5"/>
-          <w:iCs w:val="0"/>
-          <w:lang w:val="en-US"/>
-        </w:rPr>
-        <w:t xml:space="preserve">    </w:t>
-      </w:r>
-    </w:p>
-    <w:p>
-      <w:pPr>
-        <w:ind w:firstLine="0"/>
-        <w:rPr>
-          <w:rStyle w:val="a5"/>
-          <w:iCs w:val="0"/>
-          <w:lang w:val="en-US"/>
-        </w:rPr>
-      </w:pPr>
-      <w:r>
-        <w:rPr>
-          <w:rStyle w:val="a5"/>
-          <w:iCs w:val="0"/>
-          <w:lang w:val="en-US"/>
-        </w:rPr>
-        <w:t xml:space="preserve">    return </w:t>
-      </w:r>
-      <w:proofErr w:type="spellStart"/>
-      <w:r>
-        <w:rPr>
-          <w:rStyle w:val="a5"/>
-          <w:iCs w:val="0"/>
-          <w:lang w:val="en-US"/>
-        </w:rPr>
-        <w:t>the_midpoint_</w:t>
-      </w:r>
-      <w:proofErr w:type="gramStart"/>
-      <w:r>
-        <w:rPr>
-          <w:rStyle w:val="a5"/>
-          <w:iCs w:val="0"/>
-          <w:lang w:val="en-US"/>
-        </w:rPr>
-        <w:t>method</w:t>
-      </w:r>
-      <w:proofErr w:type="spellEnd"/>
-      <w:r>
-        <w:rPr>
-          <w:rStyle w:val="a5"/>
-          <w:iCs w:val="0"/>
-          <w:lang w:val="en-US"/>
-        </w:rPr>
-        <w:t>(</w:t>
-      </w:r>
-      <w:proofErr w:type="gramEnd"/>
-      <w:r>
-        <w:rPr>
-          <w:rStyle w:val="a5"/>
-          <w:iCs w:val="0"/>
-          <w:lang w:val="en-US"/>
-        </w:rPr>
-        <w:t xml:space="preserve">x, b, e, </w:t>
-      </w:r>
-      <w:proofErr w:type="spellStart"/>
-      <w:r>
-        <w:rPr>
-          <w:rStyle w:val="a5"/>
-          <w:iCs w:val="0"/>
-          <w:lang w:val="en-US"/>
-        </w:rPr>
-        <w:t>iter</w:t>
-      </w:r>
-      <w:proofErr w:type="spellEnd"/>
-      <w:r>
-        <w:rPr>
-          <w:rStyle w:val="a5"/>
-          <w:iCs w:val="0"/>
-          <w:lang w:val="en-US"/>
-        </w:rPr>
-        <w:t>)</w:t>
-      </w:r>
-    </w:p>
-    <w:p>
-      <w:pPr>
-        <w:ind w:firstLine="0"/>
-        <w:rPr>
-          <w:rStyle w:val="a5"/>
-          <w:iCs w:val="0"/>
-          <w:lang w:val="en-US"/>
-        </w:rPr>
-      </w:pPr>
-    </w:p>
-    <w:p>
-      <w:pPr>
-        <w:ind w:firstLine="0"/>
-        <w:rPr>
-          <w:lang w:val="en-US"/>
-        </w:rPr>
-      </w:pPr>
-      <w:r>
-        <w:rPr>
-          <w:lang w:val="en-US"/>
-        </w:rPr>
-        <w:t xml:space="preserve">3.4 </w:t>
-      </w:r>
-      <w:r>
-        <w:t>Функция</w:t>
-      </w:r>
-      <w:r>
-        <w:rPr>
-          <w:lang w:val="en-US"/>
-        </w:rPr>
         <w:t xml:space="preserve"> </w:t>
-      </w:r>
-      <w:r>
-        <w:t>реализующая</w:t>
-      </w:r>
-      <w:r>
-        <w:rPr>
-          <w:lang w:val="en-US"/>
-        </w:rPr>
-        <w:t xml:space="preserve"> </w:t>
-      </w:r>
-      <w:r>
-        <w:t>метод</w:t>
-      </w:r>
-      <w:r>
-        <w:rPr>
-          <w:lang w:val="en-US"/>
-        </w:rPr>
-        <w:t xml:space="preserve"> </w:t>
-      </w:r>
-      <w:r>
-        <w:t>хорд</w:t>
-      </w:r>
-    </w:p>
-    <w:p>
-      <w:pPr>
-        <w:ind w:firstLine="0"/>
-        <w:rPr>
-          <w:rStyle w:val="a5"/>
-          <w:iCs w:val="0"/>
-          <w:lang w:val="en-US"/>
-        </w:rPr>
-      </w:pPr>
-      <w:r>
-        <w:rPr>
-          <w:rStyle w:val="a5"/>
-          <w:iCs w:val="0"/>
-          <w:lang w:val="en-US"/>
-        </w:rPr>
-        <w:t xml:space="preserve">def </w:t>
-      </w:r>
-      <w:proofErr w:type="spellStart"/>
-      <w:r>
-        <w:rPr>
-          <w:rStyle w:val="a5"/>
-          <w:iCs w:val="0"/>
-          <w:lang w:val="en-US"/>
-        </w:rPr>
-        <w:t>the_chord_</w:t>
-      </w:r>
-      <w:proofErr w:type="gramStart"/>
-      <w:r>
-        <w:rPr>
-          <w:rStyle w:val="a5"/>
-          <w:iCs w:val="0"/>
-          <w:lang w:val="en-US"/>
-        </w:rPr>
-        <w:t>method</w:t>
-      </w:r>
-      <w:proofErr w:type="spellEnd"/>
-      <w:r>
-        <w:rPr>
-          <w:rStyle w:val="a5"/>
-          <w:iCs w:val="0"/>
-          <w:lang w:val="en-US"/>
-        </w:rPr>
-        <w:t>(</w:t>
-      </w:r>
-      <w:proofErr w:type="gramEnd"/>
-      <w:r>
-        <w:rPr>
-          <w:rStyle w:val="a5"/>
-          <w:iCs w:val="0"/>
-          <w:lang w:val="en-US"/>
-        </w:rPr>
-        <w:t>a, b, e):</w:t>
-      </w:r>
-    </w:p>
-    <w:p>
-      <w:pPr>
-        <w:ind w:firstLine="0"/>
-        <w:rPr>
-          <w:rStyle w:val="a5"/>
-          <w:iCs w:val="0"/>
-          <w:lang w:val="en-US"/>
-        </w:rPr>
-      </w:pPr>
-      <w:r>
-        <w:rPr>
-          <w:rStyle w:val="a5"/>
-          <w:iCs w:val="0"/>
-          <w:lang w:val="en-US"/>
-        </w:rPr>
-        <w:t xml:space="preserve">    </w:t>
-      </w:r>
-      <w:proofErr w:type="spellStart"/>
-      <w:r>
-        <w:rPr>
-          <w:rStyle w:val="a5"/>
-          <w:iCs w:val="0"/>
-          <w:lang w:val="en-US"/>
-        </w:rPr>
-        <w:t>iter</w:t>
-      </w:r>
-      <w:proofErr w:type="spellEnd"/>
-      <w:r>
-        <w:rPr>
-          <w:rStyle w:val="a5"/>
-          <w:iCs w:val="0"/>
-          <w:lang w:val="en-US"/>
-        </w:rPr>
-        <w:t xml:space="preserve"> = 0</w:t>
-      </w:r>
-    </w:p>
-    <w:p>
-      <w:pPr>
-        <w:ind w:firstLine="0"/>
-        <w:rPr>
-          <w:rStyle w:val="a5"/>
-          <w:iCs w:val="0"/>
-          <w:lang w:val="en-US"/>
-        </w:rPr>
-      </w:pPr>
-      <w:r>
-        <w:rPr>
-          <w:rStyle w:val="a5"/>
-          <w:iCs w:val="0"/>
-          <w:lang w:val="en-US"/>
-        </w:rPr>
-        <w:t xml:space="preserve">    f_1_a_value = f_1(a)</w:t>
-      </w:r>
-    </w:p>
-    <w:p>
-      <w:pPr>
-        <w:ind w:firstLine="0"/>
-        <w:rPr>
-          <w:rStyle w:val="a5"/>
-          <w:iCs w:val="0"/>
-          <w:lang w:val="en-US"/>
-        </w:rPr>
-      </w:pPr>
-      <w:r>
-        <w:rPr>
-          <w:rStyle w:val="a5"/>
-          <w:iCs w:val="0"/>
-          <w:lang w:val="en-US"/>
-        </w:rPr>
-        <w:t xml:space="preserve">    f_1_b_value = f_1(b)</w:t>
-      </w:r>
-    </w:p>
-    <w:p>
-      <w:pPr>
-        <w:ind w:firstLine="0"/>
-        <w:rPr>
-          <w:rStyle w:val="a5"/>
-          <w:iCs w:val="0"/>
-          <w:lang w:val="en-US"/>
-        </w:rPr>
-      </w:pPr>
-      <w:r>
-        <w:rPr>
-          <w:rStyle w:val="a5"/>
-          <w:iCs w:val="0"/>
-          <w:lang w:val="en-US"/>
-        </w:rPr>
-        <w:t xml:space="preserve">    f_1_x_value = 0</w:t>
-      </w:r>
-    </w:p>
-    <w:p>
-      <w:pPr>
-        <w:ind w:firstLine="0"/>
-        <w:rPr>
-          <w:rStyle w:val="a5"/>
-          <w:iCs w:val="0"/>
-          <w:lang w:val="en-US"/>
-        </w:rPr>
-      </w:pPr>
-    </w:p>
-    <w:p>
-      <w:pPr>
-        <w:ind w:firstLine="0"/>
-        <w:rPr>
-          <w:rStyle w:val="a5"/>
-          <w:iCs w:val="0"/>
-          <w:lang w:val="en-US"/>
-        </w:rPr>
-      </w:pPr>
-      <w:r>
-        <w:rPr>
-          <w:rStyle w:val="a5"/>
-          <w:iCs w:val="0"/>
-          <w:lang w:val="en-US"/>
-        </w:rPr>
-        <w:t xml:space="preserve">    </w:t>
-      </w:r>
-      <w:proofErr w:type="gramStart"/>
-      <w:r>
-        <w:rPr>
-          <w:rStyle w:val="a5"/>
-          <w:iCs w:val="0"/>
-          <w:lang w:val="en-US"/>
-        </w:rPr>
-        <w:t>if(</w:t>
-      </w:r>
-      <w:proofErr w:type="gramEnd"/>
-      <w:r>
-        <w:rPr>
-          <w:rStyle w:val="a5"/>
-          <w:iCs w:val="0"/>
-          <w:lang w:val="en-US"/>
-        </w:rPr>
-        <w:t>f_1_a_value * f_1_b_value &lt; 0):</w:t>
-      </w:r>
-    </w:p>
-    <w:p>
-      <w:pPr>
-        <w:ind w:firstLine="0"/>
-        <w:rPr>
-          <w:rStyle w:val="a5"/>
-          <w:iCs w:val="0"/>
-          <w:lang w:val="en-US"/>
-        </w:rPr>
-      </w:pPr>
-      <w:r>
-        <w:rPr>
-          <w:rStyle w:val="a5"/>
-          <w:iCs w:val="0"/>
-          <w:lang w:val="en-US"/>
-        </w:rPr>
-        <w:t xml:space="preserve">        </w:t>
-      </w:r>
-    </w:p>
-    <w:p>
-      <w:pPr>
-        <w:ind w:firstLine="0"/>
-        <w:rPr>
-          <w:rStyle w:val="a5"/>
-          <w:iCs w:val="0"/>
-          <w:lang w:val="en-US"/>
-        </w:rPr>
-      </w:pPr>
-      <w:r>
-        <w:rPr>
-          <w:rStyle w:val="a5"/>
-          <w:iCs w:val="0"/>
-          <w:lang w:val="en-US"/>
-        </w:rPr>
-        <w:t xml:space="preserve">        def </w:t>
       </w:r>
       <w:proofErr w:type="spellStart"/>
       <w:r>
@@ -3439,6 +3507,7 @@
         <w:rPr>
           <w:rStyle w:val="a5"/>
           <w:noProof/>
+          <w:lang w:eastAsia="ru-RU"/>
         </w:rPr>
         <w:drawing>
           <wp:inline distT="0" distB="0" distL="0" distR="0" wp14:anchorId="4DDB5C64" wp14:editId="73743DAB">
@@ -3830,7 +3899,7 @@
 </file>
 
 <file path=word/numbering.xml><?xml version="1.0" encoding="utf-8"?>
-<w:numbering xmlns:wpc="http://schemas.microsoft.com/office/word/2010/wordprocessingCanvas" xmlns:cx="http://schemas.microsoft.com/office/drawing/2014/chartex" xmlns:cx1="http://schemas.microsoft.com/office/drawing/2015/9/8/chartex" xmlns:cx2="http://schemas.microsoft.com/office/drawing/2015/10/21/chartex" xmlns:cx3="http://schemas.microsoft.com/office/drawing/2016/5/9/chartex" xmlns:cx4="http://schemas.microsoft.com/office/drawing/2016/5/10/chartex" xmlns:cx5="http://schemas.microsoft.com/office/drawing/2016/5/11/chartex" xmlns:cx6="http://schemas.microsoft.com/office/drawing/2016/5/12/chartex" xmlns:cx7="http://schemas.microsoft.com/office/drawing/2016/5/13/chartex" xmlns:cx8="http://schemas.microsoft.com/office/drawing/2016/5/14/chartex" xmlns:mc="http://schemas.openxmlformats.org/markup-compatibility/2006" xmlns:aink="http://schemas.microsoft.com/office/drawing/2016/ink" xmlns:am3d="http://schemas.microsoft.com/office/drawing/2017/model3d" xmlns:o="urn:schemas-microsoft-com:office:office" xmlns:oel="http://schemas.microsoft.com/office/2019/extlst" xmlns:r="http://schemas.openxmlformats.org/officeDocument/2006/relationships" xmlns:m="http://schemas.openxmlformats.org/officeDocument/2006/math" xmlns:v="urn:schemas-microsoft-com:vml" xmlns:wp14="http://schemas.microsoft.com/office/word/2010/wordprocessingDrawing" xmlns:wp="http://schemas.openxmlformats.org/drawingml/2006/wordprocessingDrawing" xmlns:w10="urn:schemas-microsoft-com:office:word" xmlns:w="http://schemas.openxmlformats.org/wordprocessingml/2006/main" xmlns:w14="http://schemas.microsoft.com/office/word/2010/wordml" xmlns:w15="http://schemas.microsoft.com/office/word/2012/wordml" xmlns:w16cex="http://schemas.microsoft.com/office/word/2018/wordml/cex" xmlns:w16cid="http://schemas.microsoft.com/office/word/2016/wordml/cid" xmlns:w16="http://schemas.microsoft.com/office/word/2018/wordml" xmlns:w16sdtdh="http://schemas.microsoft.com/office/word/2020/wordml/sdtdatahash" xmlns:w16se="http://schemas.microsoft.com/office/word/2015/wordml/symex" xmlns:wpg="http://schemas.microsoft.com/office/word/2010/wordprocessingGroup" xmlns:wpi="http://schemas.microsoft.com/office/word/2010/wordprocessingInk" xmlns:wne="http://schemas.microsoft.com/office/word/2006/wordml" xmlns:wps="http://schemas.microsoft.com/office/word/2010/wordprocessingShape" mc:Ignorable="w14 w15 w16se w16cid w16 w16cex w16sdtdh wp14">
+<w:numbering xmlns:wpc="http://schemas.microsoft.com/office/word/2010/wordprocessingCanvas" xmlns:cx="http://schemas.microsoft.com/office/drawing/2014/chartex" xmlns:mc="http://schemas.openxmlformats.org/markup-compatibility/2006" xmlns:o="urn:schemas-microsoft-com:office:office" xmlns:r="http://schemas.openxmlformats.org/officeDocument/2006/relationships" xmlns:m="http://schemas.openxmlformats.org/officeDocument/2006/math" xmlns:v="urn:schemas-microsoft-com:vml" xmlns:wp14="http://schemas.microsoft.com/office/word/2010/wordprocessingDrawing" xmlns:wp="http://schemas.openxmlformats.org/drawingml/2006/wordprocessingDrawing" xmlns:w10="urn:schemas-microsoft-com:office:word" xmlns:w="http://schemas.openxmlformats.org/wordprocessingml/2006/main" xmlns:w14="http://schemas.microsoft.com/office/word/2010/wordml" xmlns:w15="http://schemas.microsoft.com/office/word/2012/wordml" xmlns:w16se="http://schemas.microsoft.com/office/word/2015/wordml/symex" xmlns:wpg="http://schemas.microsoft.com/office/word/2010/wordprocessingGroup" xmlns:wpi="http://schemas.microsoft.com/office/word/2010/wordprocessingInk" xmlns:wne="http://schemas.microsoft.com/office/word/2006/wordml" xmlns:wps="http://schemas.microsoft.com/office/word/2010/wordprocessingShape" mc:Ignorable="w14 w15 w16se wp14">
   <w:abstractNum w:abstractNumId="0" w15:restartNumberingAfterBreak="0">
     <w:nsid w:val="3A225BC7"/>
     <w:multiLevelType w:val="hybridMultilevel"/>
@@ -4101,20 +4170,20 @@
       </w:pPr>
     </w:lvl>
   </w:abstractNum>
-  <w:num w:numId="1" w16cid:durableId="46078271">
+  <w:num w:numId="1">
     <w:abstractNumId w:val="2"/>
   </w:num>
-  <w:num w:numId="2" w16cid:durableId="1870028964">
+  <w:num w:numId="2">
     <w:abstractNumId w:val="0"/>
   </w:num>
-  <w:num w:numId="3" w16cid:durableId="1511984586">
+  <w:num w:numId="3">
     <w:abstractNumId w:val="1"/>
   </w:num>
 </w:numbering>
 </file>
 
 <file path=word/styles.xml><?xml version="1.0" encoding="utf-8"?>
-<w:styles xmlns:mc="http://schemas.openxmlformats.org/markup-compatibility/2006" xmlns:r="http://schemas.openxmlformats.org/officeDocument/2006/relationships" xmlns:w="http://schemas.openxmlformats.org/wordprocessingml/2006/main" xmlns:w14="http://schemas.microsoft.com/office/word/2010/wordml" xmlns:w15="http://schemas.microsoft.com/office/word/2012/wordml" xmlns:w16cex="http://schemas.microsoft.com/office/word/2018/wordml/cex" xmlns:w16cid="http://schemas.microsoft.com/office/word/2016/wordml/cid" xmlns:w16="http://schemas.microsoft.com/office/word/2018/wordml" xmlns:w16sdtdh="http://schemas.microsoft.com/office/word/2020/wordml/sdtdatahash" xmlns:w16se="http://schemas.microsoft.com/office/word/2015/wordml/symex" mc:Ignorable="w14 w15 w16se w16cid w16 w16cex w16sdtdh">
+<w:styles xmlns:mc="http://schemas.openxmlformats.org/markup-compatibility/2006" xmlns:r="http://schemas.openxmlformats.org/officeDocument/2006/relationships" xmlns:w="http://schemas.openxmlformats.org/wordprocessingml/2006/main" xmlns:w14="http://schemas.microsoft.com/office/word/2010/wordml" xmlns:w15="http://schemas.microsoft.com/office/word/2012/wordml" xmlns:w16se="http://schemas.microsoft.com/office/word/2015/wordml/symex" mc:Ignorable="w14 w15 w16se">
   <w:docDefaults>
     <w:rPrDefault>
       <w:rPr>
@@ -4130,7 +4199,7 @@
       </w:pPr>
     </w:pPrDefault>
   </w:docDefaults>
-  <w:latentStyles w:defLockedState="0" w:defUIPriority="99" w:defSemiHidden="0" w:defUnhideWhenUsed="0" w:defQFormat="0" w:count="376">
+  <w:latentStyles w:defLockedState="0" w:defUIPriority="99" w:defSemiHidden="0" w:defUnhideWhenUsed="0" w:defQFormat="0" w:count="371">
     <w:lsdException w:name="Normal" w:uiPriority="0" w:qFormat="1"/>
     <w:lsdException w:name="heading 1" w:uiPriority="9" w:qFormat="1"/>
     <w:lsdException w:name="heading 2" w:semiHidden="1" w:uiPriority="9" w:unhideWhenUsed="1" w:qFormat="1"/>
@@ -4502,11 +4571,6 @@
     <w:lsdException w:name="List Table 5 Dark Accent 6" w:uiPriority="50"/>
     <w:lsdException w:name="List Table 6 Colorful Accent 6" w:uiPriority="51"/>
     <w:lsdException w:name="List Table 7 Colorful Accent 6" w:uiPriority="52"/>
-    <w:lsdException w:name="Mention" w:semiHidden="1" w:unhideWhenUsed="1"/>
-    <w:lsdException w:name="Smart Hyperlink" w:semiHidden="1" w:unhideWhenUsed="1"/>
-    <w:lsdException w:name="Hashtag" w:semiHidden="1" w:unhideWhenUsed="1"/>
-    <w:lsdException w:name="Unresolved Mention" w:semiHidden="1" w:unhideWhenUsed="1"/>
-    <w:lsdException w:name="Smart Link" w:semiHidden="1" w:unhideWhenUsed="1"/>
   </w:latentStyles>
   <w:style w:type="paragraph" w:default="1" w:styleId="a">
     <w:name w:val="Normal"/>

</xml_diff>